<commit_message>
Trabajo 8 + Documento
</commit_message>
<xml_diff>
--- a/Laboratorio 3 Gestion de Datos.docx
+++ b/Laboratorio 3 Gestion de Datos.docx
@@ -14610,7 +14610,7 @@
           <w:rtl w:val="0"/>
           <w:lang w:val="es-ES_tradnl"/>
         </w:rPr>
-        <w:t xml:space="preserve">Punto 27: Agencias (codigo, nombre, ciudad) que no participan en ninguna reserva desde 01 de enero de 2015, a la fecha. </w:t>
+        <w:t xml:space="preserve">Punto 27: Agencias (codigo, nombre, ciudad) que no participan en ninguna reserva desde 15 de enero de 2015, a la fecha. </w:t>
       </w:r>
     </w:p>
     <w:p>
@@ -15358,54 +15358,13 @@
     </w:p>
     <w:p>
       <w:pPr>
-        <w:pStyle w:val="List Paragraph"/>
-        <w:bidi w:val="0"/>
-        <w:spacing w:after="0"/>
-        <w:ind w:left="0" w:right="0" w:firstLine="0"/>
-        <w:jc w:val="both"/>
-        <w:rPr>
-          <w:b w:val="1"/>
-          <w:bCs w:val="1"/>
-          <w:rtl w:val="0"/>
-        </w:rPr>
-      </w:pPr>
-    </w:p>
-    <w:p>
-      <w:pPr>
-        <w:pStyle w:val="List Paragraph"/>
-        <w:bidi w:val="0"/>
-        <w:spacing w:after="0"/>
-        <w:ind w:left="0" w:right="0" w:firstLine="0"/>
-        <w:jc w:val="both"/>
-        <w:rPr>
-          <w:b w:val="1"/>
-          <w:bCs w:val="1"/>
-          <w:rtl w:val="0"/>
-        </w:rPr>
-      </w:pPr>
-    </w:p>
-    <w:p>
-      <w:pPr>
-        <w:pStyle w:val="List Paragraph"/>
-        <w:bidi w:val="0"/>
-        <w:spacing w:after="0"/>
-        <w:ind w:left="0" w:right="0" w:firstLine="0"/>
-        <w:jc w:val="both"/>
-        <w:rPr>
-          <w:b w:val="1"/>
-          <w:bCs w:val="1"/>
-          <w:rtl w:val="0"/>
-        </w:rPr>
-      </w:pPr>
-    </w:p>
-    <w:p>
-      <w:pPr>
-        <w:pStyle w:val="List Paragraph"/>
-        <w:bidi w:val="0"/>
-        <w:spacing w:after="0"/>
-        <w:ind w:left="0" w:right="0" w:firstLine="0"/>
-        <w:jc w:val="both"/>
-        <w:rPr>
+        <w:pStyle w:val="Por omisión"/>
+        <w:bidi w:val="0"/>
+        <w:spacing w:line="259" w:lineRule="auto"/>
+        <w:ind w:left="0" w:right="0" w:firstLine="0"/>
+        <w:jc w:val="both"/>
+        <w:rPr>
+          <w:rFonts w:ascii="Trebuchet MS" w:cs="Trebuchet MS" w:hAnsi="Trebuchet MS" w:eastAsia="Trebuchet MS"/>
           <w:b w:val="1"/>
           <w:bCs w:val="1"/>
           <w:rtl w:val="0"/>
@@ -15579,83 +15538,332 @@
     <w:p>
       <w:pPr>
         <w:pStyle w:val="List Paragraph"/>
-        <w:numPr>
-          <w:ilvl w:val="0"/>
-          <w:numId w:val="5"/>
-        </w:numPr>
-        <w:bidi w:val="0"/>
-        <w:spacing w:after="0"/>
-        <w:ind w:right="0"/>
+        <w:bidi w:val="0"/>
+        <w:spacing w:after="0"/>
+        <w:ind w:left="0" w:right="0" w:firstLine="0"/>
         <w:jc w:val="both"/>
         <w:rPr>
           <w:rStyle w:val="Ninguno"/>
           <w:rFonts w:ascii="Helvetica" w:cs="Helvetica" w:hAnsi="Helvetica" w:eastAsia="Helvetica"/>
-          <w:b w:val="1"/>
-          <w:bCs w:val="1"/>
-          <w:sz w:val="24"/>
-          <w:szCs w:val="24"/>
-          <w:rtl w:val="0"/>
-          <w:lang w:val="es-ES_tradnl"/>
+          <w:sz w:val="24"/>
+          <w:szCs w:val="24"/>
+          <w:rtl w:val="0"/>
         </w:rPr>
       </w:pPr>
       <w:r>
         <w:rPr>
           <w:rStyle w:val="Ninguno"/>
           <w:rFonts w:ascii="Helvetica" w:hAnsi="Helvetica"/>
-          <w:b w:val="1"/>
-          <w:bCs w:val="1"/>
-          <w:sz w:val="24"/>
-          <w:szCs w:val="24"/>
-          <w:rtl w:val="0"/>
-          <w:lang w:val="es-ES_tradnl"/>
-        </w:rPr>
-        <w:t xml:space="preserve">Punto </w:t>
+          <w:sz w:val="24"/>
+          <w:szCs w:val="24"/>
+          <w:rtl w:val="0"/>
+          <w:lang w:val="es-ES_tradnl"/>
+        </w:rPr>
+        <w:t>Para realizar la consulta se utilizo el siguiente c</w:t>
+      </w:r>
+      <w:r>
+        <w:rPr>
+          <w:rStyle w:val="Ninguno"/>
+          <w:rFonts w:ascii="Helvetica" w:hAnsi="Helvetica" w:hint="default"/>
+          <w:sz w:val="24"/>
+          <w:szCs w:val="24"/>
+          <w:rtl w:val="0"/>
+          <w:lang w:val="es-ES_tradnl"/>
+        </w:rPr>
+        <w:t>ó</w:t>
       </w:r>
       <w:r>
         <w:rPr>
           <w:rStyle w:val="Ninguno"/>
           <w:rFonts w:ascii="Helvetica" w:hAnsi="Helvetica"/>
-          <w:b w:val="1"/>
-          <w:bCs w:val="1"/>
-          <w:sz w:val="24"/>
-          <w:szCs w:val="24"/>
-          <w:rtl w:val="0"/>
-          <w:lang w:val="es-ES_tradnl"/>
-        </w:rPr>
-        <w:t>30</w:t>
-      </w:r>
+          <w:sz w:val="24"/>
+          <w:szCs w:val="24"/>
+          <w:rtl w:val="0"/>
+          <w:lang w:val="es-ES_tradnl"/>
+        </w:rPr>
+        <w:t>digo:</w:t>
+      </w:r>
+    </w:p>
+    <w:p>
+      <w:pPr>
+        <w:pStyle w:val="List Paragraph"/>
+        <w:bidi w:val="0"/>
+        <w:spacing w:after="0"/>
+        <w:ind w:left="0" w:right="0" w:firstLine="0"/>
+        <w:jc w:val="both"/>
+        <w:rPr>
+          <w:rStyle w:val="Ninguno"/>
+          <w:rFonts w:ascii="Helvetica" w:cs="Helvetica" w:hAnsi="Helvetica" w:eastAsia="Helvetica"/>
+          <w:sz w:val="24"/>
+          <w:szCs w:val="24"/>
+          <w:rtl w:val="0"/>
+        </w:rPr>
+      </w:pPr>
       <w:r>
         <w:rPr>
           <w:rStyle w:val="Ninguno"/>
           <w:rFonts w:ascii="Helvetica" w:hAnsi="Helvetica"/>
-          <w:b w:val="1"/>
-          <w:bCs w:val="1"/>
-          <w:sz w:val="24"/>
-          <w:szCs w:val="24"/>
-          <w:rtl w:val="0"/>
-          <w:lang w:val="es-ES_tradnl"/>
-        </w:rPr>
-        <w:t>:</w:t>
-      </w:r>
+          <w:sz w:val="24"/>
+          <w:szCs w:val="24"/>
+          <w:rtl w:val="0"/>
+          <w:lang w:val="es-ES_tradnl"/>
+        </w:rPr>
+        <w:t>Select SUM(precioReserva)</w:t>
+      </w:r>
+    </w:p>
+    <w:p>
+      <w:pPr>
+        <w:pStyle w:val="List Paragraph"/>
+        <w:bidi w:val="0"/>
+        <w:spacing w:after="0"/>
+        <w:ind w:left="0" w:right="0" w:firstLine="0"/>
+        <w:jc w:val="both"/>
+        <w:rPr>
+          <w:rStyle w:val="Ninguno"/>
+          <w:rFonts w:ascii="Helvetica" w:cs="Helvetica" w:hAnsi="Helvetica" w:eastAsia="Helvetica"/>
+          <w:sz w:val="24"/>
+          <w:szCs w:val="24"/>
+          <w:rtl w:val="0"/>
+        </w:rPr>
+      </w:pPr>
       <w:r>
         <w:rPr>
           <w:rStyle w:val="Ninguno"/>
           <w:rFonts w:ascii="Helvetica" w:hAnsi="Helvetica"/>
-          <w:b w:val="1"/>
-          <w:bCs w:val="1"/>
-          <w:sz w:val="24"/>
-          <w:szCs w:val="24"/>
-          <w:rtl w:val="0"/>
-          <w:lang w:val="es-ES_tradnl"/>
-        </w:rPr>
-        <w:t xml:space="preserve"> Clientes (nit, nombre) con mas de 3 reservas, alguna de las cuales se haya realizado mediante la agencia con c</w:t>
+          <w:sz w:val="24"/>
+          <w:szCs w:val="24"/>
+          <w:rtl w:val="0"/>
+          <w:lang w:val="es-ES_tradnl"/>
+        </w:rPr>
+        <w:t>From ListaReserva</w:t>
+      </w:r>
+    </w:p>
+    <w:p>
+      <w:pPr>
+        <w:pStyle w:val="List Paragraph"/>
+        <w:bidi w:val="0"/>
+        <w:spacing w:after="0"/>
+        <w:ind w:left="0" w:right="0" w:firstLine="0"/>
+        <w:jc w:val="both"/>
+        <w:rPr>
+          <w:rStyle w:val="Ninguno"/>
+          <w:rFonts w:ascii="Helvetica" w:cs="Helvetica" w:hAnsi="Helvetica" w:eastAsia="Helvetica"/>
+          <w:sz w:val="24"/>
+          <w:szCs w:val="24"/>
+          <w:rtl w:val="0"/>
+        </w:rPr>
+      </w:pPr>
+      <w:r>
+        <w:rPr>
+          <w:rStyle w:val="Ninguno"/>
+          <w:rFonts w:ascii="Helvetica" w:hAnsi="Helvetica"/>
+          <w:sz w:val="24"/>
+          <w:szCs w:val="24"/>
+          <w:rtl w:val="0"/>
+          <w:lang w:val="es-ES_tradnl"/>
+        </w:rPr>
+        <w:t>where reserva in (</w:t>
+      </w:r>
+    </w:p>
+    <w:p>
+      <w:pPr>
+        <w:pStyle w:val="List Paragraph"/>
+        <w:bidi w:val="0"/>
+        <w:spacing w:after="0"/>
+        <w:ind w:left="0" w:right="0" w:firstLine="0"/>
+        <w:jc w:val="both"/>
+        <w:rPr>
+          <w:rStyle w:val="Ninguno"/>
+          <w:rFonts w:ascii="Helvetica" w:cs="Helvetica" w:hAnsi="Helvetica" w:eastAsia="Helvetica"/>
+          <w:sz w:val="24"/>
+          <w:szCs w:val="24"/>
+          <w:rtl w:val="0"/>
+        </w:rPr>
+      </w:pPr>
+      <w:r>
+        <w:rPr>
+          <w:rStyle w:val="Ninguno"/>
+          <w:rFonts w:ascii="Helvetica" w:hAnsi="Helvetica"/>
+          <w:sz w:val="24"/>
+          <w:szCs w:val="24"/>
+          <w:rtl w:val="0"/>
+          <w:lang w:val="es-ES_tradnl"/>
+        </w:rPr>
+        <w:t xml:space="preserve">  select numeroR </w:t>
+      </w:r>
+    </w:p>
+    <w:p>
+      <w:pPr>
+        <w:pStyle w:val="List Paragraph"/>
+        <w:bidi w:val="0"/>
+        <w:spacing w:after="0"/>
+        <w:ind w:left="0" w:right="0" w:firstLine="0"/>
+        <w:jc w:val="both"/>
+        <w:rPr>
+          <w:rStyle w:val="Ninguno"/>
+          <w:rFonts w:ascii="Helvetica" w:cs="Helvetica" w:hAnsi="Helvetica" w:eastAsia="Helvetica"/>
+          <w:sz w:val="24"/>
+          <w:szCs w:val="24"/>
+          <w:rtl w:val="0"/>
+        </w:rPr>
+      </w:pPr>
+      <w:r>
+        <w:rPr>
+          <w:rStyle w:val="Ninguno"/>
+          <w:rFonts w:ascii="Helvetica" w:hAnsi="Helvetica"/>
+          <w:sz w:val="24"/>
+          <w:szCs w:val="24"/>
+          <w:rtl w:val="0"/>
+          <w:lang w:val="es-ES_tradnl"/>
+        </w:rPr>
+        <w:t xml:space="preserve">  from Reserva</w:t>
+      </w:r>
+    </w:p>
+    <w:p>
+      <w:pPr>
+        <w:pStyle w:val="List Paragraph"/>
+        <w:bidi w:val="0"/>
+        <w:spacing w:after="0"/>
+        <w:ind w:left="0" w:right="0" w:firstLine="0"/>
+        <w:jc w:val="both"/>
+        <w:rPr>
+          <w:rStyle w:val="Ninguno"/>
+          <w:rFonts w:ascii="Helvetica" w:cs="Helvetica" w:hAnsi="Helvetica" w:eastAsia="Helvetica"/>
+          <w:sz w:val="24"/>
+          <w:szCs w:val="24"/>
+          <w:rtl w:val="0"/>
+        </w:rPr>
+      </w:pPr>
+      <w:r>
+        <w:rPr>
+          <w:rStyle w:val="Ninguno"/>
+          <w:rFonts w:ascii="Helvetica" w:hAnsi="Helvetica"/>
+          <w:sz w:val="24"/>
+          <w:szCs w:val="24"/>
+          <w:rtl w:val="0"/>
+          <w:lang w:val="es-ES_tradnl"/>
+        </w:rPr>
+        <w:t xml:space="preserve">  where fechaIni between '2016-01-01' and </w:t>
       </w:r>
       <w:r>
         <w:rPr>
           <w:rStyle w:val="Ninguno"/>
           <w:rFonts w:ascii="Helvetica" w:hAnsi="Helvetica" w:hint="default"/>
-          <w:b w:val="1"/>
-          <w:bCs w:val="1"/>
+          <w:sz w:val="24"/>
+          <w:szCs w:val="24"/>
+          <w:rtl w:val="0"/>
+          <w:lang w:val="es-ES_tradnl"/>
+        </w:rPr>
+        <w:t>‘</w:t>
+      </w:r>
+      <w:r>
+        <w:rPr>
+          <w:rStyle w:val="Ninguno"/>
+          <w:rFonts w:ascii="Helvetica" w:hAnsi="Helvetica"/>
+          <w:sz w:val="24"/>
+          <w:szCs w:val="24"/>
+          <w:rtl w:val="0"/>
+          <w:lang w:val="es-ES_tradnl"/>
+        </w:rPr>
+        <w:t>2016-06-30');</w:t>
+      </w:r>
+      <w:r>
+        <w:rPr>
+          <w:rStyle w:val="Ninguno"/>
+          <w:rFonts w:ascii="Helvetica" w:cs="Helvetica" w:hAnsi="Helvetica" w:eastAsia="Helvetica"/>
+          <w:sz w:val="24"/>
+          <w:szCs w:val="24"/>
+        </w:rPr>
+        <w:drawing>
+          <wp:anchor distT="152400" distB="152400" distL="152400" distR="152400" simplePos="0" relativeHeight="251664384" behindDoc="0" locked="0" layoutInCell="1" allowOverlap="1">
+            <wp:simplePos x="0" y="0"/>
+            <wp:positionH relativeFrom="margin">
+              <wp:posOffset>-6985</wp:posOffset>
+            </wp:positionH>
+            <wp:positionV relativeFrom="line">
+              <wp:posOffset>180657</wp:posOffset>
+            </wp:positionV>
+            <wp:extent cx="5612130" cy="2861882"/>
+            <wp:effectExtent l="0" t="0" r="0" b="0"/>
+            <wp:wrapThrough wrapText="bothSides" distL="152400" distR="152400">
+              <wp:wrapPolygon edited="1">
+                <wp:start x="0" y="0"/>
+                <wp:lineTo x="21600" y="0"/>
+                <wp:lineTo x="21600" y="21600"/>
+                <wp:lineTo x="0" y="21600"/>
+                <wp:lineTo x="0" y="0"/>
+              </wp:wrapPolygon>
+            </wp:wrapThrough>
+            <wp:docPr id="1073741877" name="officeArt object"/>
+            <wp:cNvGraphicFramePr/>
+            <a:graphic xmlns:a="http://schemas.openxmlformats.org/drawingml/2006/main">
+              <a:graphicData uri="http://schemas.openxmlformats.org/drawingml/2006/picture">
+                <pic:pic xmlns:pic="http://schemas.openxmlformats.org/drawingml/2006/picture">
+                  <pic:nvPicPr>
+                    <pic:cNvPr id="1073741877" name="Captura de pantalla 2017-11-23 a la(s) 8.58.15 p. m..png"/>
+                    <pic:cNvPicPr>
+                      <a:picLocks noChangeAspect="1"/>
+                    </pic:cNvPicPr>
+                  </pic:nvPicPr>
+                  <pic:blipFill>
+                    <a:blip r:embed="rId56">
+                      <a:extLst/>
+                    </a:blip>
+                    <a:stretch>
+                      <a:fillRect/>
+                    </a:stretch>
+                  </pic:blipFill>
+                  <pic:spPr>
+                    <a:xfrm>
+                      <a:off x="0" y="0"/>
+                      <a:ext cx="5612130" cy="2861882"/>
+                    </a:xfrm>
+                    <a:prstGeom prst="rect">
+                      <a:avLst/>
+                    </a:prstGeom>
+                    <a:ln w="12700" cap="flat">
+                      <a:noFill/>
+                      <a:miter lim="400000"/>
+                    </a:ln>
+                    <a:effectLst/>
+                  </pic:spPr>
+                </pic:pic>
+              </a:graphicData>
+            </a:graphic>
+          </wp:anchor>
+        </w:drawing>
+      </w:r>
+    </w:p>
+    <w:p>
+      <w:pPr>
+        <w:pStyle w:val="List Paragraph"/>
+        <w:bidi w:val="0"/>
+        <w:spacing w:after="0"/>
+        <w:ind w:left="0" w:right="0" w:firstLine="0"/>
+        <w:jc w:val="both"/>
+        <w:rPr>
+          <w:rStyle w:val="Ninguno"/>
+          <w:rFonts w:ascii="Helvetica" w:cs="Helvetica" w:hAnsi="Helvetica" w:eastAsia="Helvetica"/>
+          <w:sz w:val="24"/>
+          <w:szCs w:val="24"/>
+          <w:rtl w:val="0"/>
+        </w:rPr>
+      </w:pPr>
+      <w:r>
+        <w:rPr>
+          <w:rStyle w:val="Ninguno"/>
+          <w:rFonts w:ascii="Helvetica" w:hAnsi="Helvetica"/>
+          <w:sz w:val="24"/>
+          <w:szCs w:val="24"/>
+          <w:rtl w:val="0"/>
+          <w:lang w:val="es-ES_tradnl"/>
+        </w:rPr>
+        <w:t>En la imagen anterior se puede ver como el c</w:t>
+      </w:r>
+      <w:r>
+        <w:rPr>
+          <w:rStyle w:val="Ninguno"/>
+          <w:rFonts w:ascii="Helvetica" w:hAnsi="Helvetica" w:hint="default"/>
           <w:sz w:val="24"/>
           <w:szCs w:val="24"/>
           <w:rtl w:val="0"/>
@@ -15667,15 +15875,53 @@
         <w:rPr>
           <w:rStyle w:val="Ninguno"/>
           <w:rFonts w:ascii="Helvetica" w:hAnsi="Helvetica"/>
-          <w:b w:val="1"/>
-          <w:bCs w:val="1"/>
-          <w:sz w:val="24"/>
-          <w:szCs w:val="24"/>
-          <w:rtl w:val="0"/>
-          <w:lang w:val="es-ES_tradnl"/>
-        </w:rPr>
-        <w:t xml:space="preserve">digo A2. </w:t>
-      </w:r>
+          <w:sz w:val="24"/>
+          <w:szCs w:val="24"/>
+          <w:rtl w:val="0"/>
+          <w:lang w:val="es-ES_tradnl"/>
+        </w:rPr>
+        <w:t>digo utilizado arroja como resultado la b</w:t>
+      </w:r>
+      <w:r>
+        <w:rPr>
+          <w:rStyle w:val="Ninguno"/>
+          <w:rFonts w:ascii="Helvetica" w:hAnsi="Helvetica" w:hint="default"/>
+          <w:sz w:val="24"/>
+          <w:szCs w:val="24"/>
+          <w:rtl w:val="0"/>
+          <w:lang w:val="es-ES_tradnl"/>
+        </w:rPr>
+        <w:t>ú</w:t>
+      </w:r>
+      <w:r>
+        <w:rPr>
+          <w:rStyle w:val="Ninguno"/>
+          <w:rFonts w:ascii="Helvetica" w:hAnsi="Helvetica"/>
+          <w:sz w:val="24"/>
+          <w:szCs w:val="24"/>
+          <w:rtl w:val="0"/>
+          <w:lang w:val="es-ES_tradnl"/>
+        </w:rPr>
+        <w:t>squeda requerida.</w:t>
+      </w:r>
+    </w:p>
+    <w:p>
+      <w:pPr>
+        <w:pStyle w:val="List Paragraph"/>
+        <w:bidi w:val="0"/>
+        <w:spacing w:after="0"/>
+        <w:ind w:left="0" w:right="0" w:firstLine="0"/>
+        <w:jc w:val="both"/>
+        <w:rPr>
+          <w:rStyle w:val="Ninguno"/>
+          <w:rFonts w:ascii="Helvetica" w:cs="Helvetica" w:hAnsi="Helvetica" w:eastAsia="Helvetica"/>
+          <w:b w:val="1"/>
+          <w:bCs w:val="1"/>
+          <w:sz w:val="24"/>
+          <w:szCs w:val="24"/>
+          <w:rtl w:val="0"/>
+        </w:rPr>
+      </w:pPr>
     </w:p>
     <w:p>
       <w:pPr>
@@ -15710,7 +15956,46 @@
           <w:rtl w:val="0"/>
           <w:lang w:val="es-ES_tradnl"/>
         </w:rPr>
-        <w:t>Punto 31: Veh</w:t>
+        <w:t xml:space="preserve">Punto </w:t>
+      </w:r>
+      <w:r>
+        <w:rPr>
+          <w:rStyle w:val="Ninguno"/>
+          <w:rFonts w:ascii="Helvetica" w:hAnsi="Helvetica"/>
+          <w:b w:val="1"/>
+          <w:bCs w:val="1"/>
+          <w:sz w:val="24"/>
+          <w:szCs w:val="24"/>
+          <w:rtl w:val="0"/>
+          <w:lang w:val="es-ES_tradnl"/>
+        </w:rPr>
+        <w:t>30</w:t>
+      </w:r>
+      <w:r>
+        <w:rPr>
+          <w:rStyle w:val="Ninguno"/>
+          <w:rFonts w:ascii="Helvetica" w:hAnsi="Helvetica"/>
+          <w:b w:val="1"/>
+          <w:bCs w:val="1"/>
+          <w:sz w:val="24"/>
+          <w:szCs w:val="24"/>
+          <w:rtl w:val="0"/>
+          <w:lang w:val="es-ES_tradnl"/>
+        </w:rPr>
+        <w:t>:</w:t>
+      </w:r>
+      <w:r>
+        <w:rPr>
+          <w:rStyle w:val="Ninguno"/>
+          <w:rFonts w:ascii="Helvetica" w:hAnsi="Helvetica"/>
+          <w:b w:val="1"/>
+          <w:bCs w:val="1"/>
+          <w:sz w:val="24"/>
+          <w:szCs w:val="24"/>
+          <w:rtl w:val="0"/>
+          <w:lang w:val="es-ES_tradnl"/>
+        </w:rPr>
+        <w:t xml:space="preserve"> Clientes (nit, nombre) con mas de 3 reservas, alguna de las cuales se haya realizado mediante la agencia con c</w:t>
       </w:r>
       <w:r>
         <w:rPr>
@@ -15723,7 +16008,7 @@
           <w:rtl w:val="0"/>
           <w:lang w:val="es-ES_tradnl"/>
         </w:rPr>
-        <w:t>í</w:t>
+        <w:t>ó</w:t>
       </w:r>
       <w:r>
         <w:rPr>
@@ -15736,8 +16021,369 @@
           <w:rtl w:val="0"/>
           <w:lang w:val="es-ES_tradnl"/>
         </w:rPr>
-        <w:t xml:space="preserve">culos (matricula, marca, modelo) reservados mas de 3 veces. </w:t>
-      </w:r>
+        <w:t xml:space="preserve">digo A2. </w:t>
+      </w:r>
+    </w:p>
+    <w:p>
+      <w:pPr>
+        <w:pStyle w:val="List Paragraph"/>
+        <w:bidi w:val="0"/>
+        <w:spacing w:after="0"/>
+        <w:ind w:left="0" w:right="0" w:firstLine="0"/>
+        <w:jc w:val="both"/>
+        <w:rPr>
+          <w:rStyle w:val="Ninguno"/>
+          <w:rFonts w:ascii="Helvetica" w:cs="Helvetica" w:hAnsi="Helvetica" w:eastAsia="Helvetica"/>
+          <w:sz w:val="24"/>
+          <w:szCs w:val="24"/>
+          <w:rtl w:val="0"/>
+        </w:rPr>
+      </w:pPr>
+      <w:r>
+        <w:rPr>
+          <w:rStyle w:val="Ninguno"/>
+          <w:rFonts w:ascii="Helvetica" w:hAnsi="Helvetica"/>
+          <w:sz w:val="24"/>
+          <w:szCs w:val="24"/>
+          <w:rtl w:val="0"/>
+          <w:lang w:val="es-ES_tradnl"/>
+        </w:rPr>
+        <w:t>Para realizar la consulta se utilizo el siguiente c</w:t>
+      </w:r>
+      <w:r>
+        <w:rPr>
+          <w:rStyle w:val="Ninguno"/>
+          <w:rFonts w:ascii="Helvetica" w:hAnsi="Helvetica" w:hint="default"/>
+          <w:sz w:val="24"/>
+          <w:szCs w:val="24"/>
+          <w:rtl w:val="0"/>
+          <w:lang w:val="es-ES_tradnl"/>
+        </w:rPr>
+        <w:t>ó</w:t>
+      </w:r>
+      <w:r>
+        <w:rPr>
+          <w:rStyle w:val="Ninguno"/>
+          <w:rFonts w:ascii="Helvetica" w:hAnsi="Helvetica"/>
+          <w:sz w:val="24"/>
+          <w:szCs w:val="24"/>
+          <w:rtl w:val="0"/>
+          <w:lang w:val="es-ES_tradnl"/>
+        </w:rPr>
+        <w:t>digo:</w:t>
+      </w:r>
+    </w:p>
+    <w:p>
+      <w:pPr>
+        <w:pStyle w:val="List Paragraph"/>
+        <w:bidi w:val="0"/>
+        <w:spacing w:after="0"/>
+        <w:ind w:left="0" w:right="0" w:firstLine="0"/>
+        <w:jc w:val="both"/>
+        <w:rPr>
+          <w:rStyle w:val="Ninguno"/>
+          <w:rFonts w:ascii="Helvetica" w:cs="Helvetica" w:hAnsi="Helvetica" w:eastAsia="Helvetica"/>
+          <w:sz w:val="24"/>
+          <w:szCs w:val="24"/>
+          <w:rtl w:val="0"/>
+        </w:rPr>
+      </w:pPr>
+      <w:r>
+        <w:rPr>
+          <w:rStyle w:val="Ninguno"/>
+          <w:rFonts w:ascii="Helvetica" w:hAnsi="Helvetica"/>
+          <w:sz w:val="24"/>
+          <w:szCs w:val="24"/>
+          <w:rtl w:val="0"/>
+          <w:lang w:val="es-ES_tradnl"/>
+        </w:rPr>
+        <w:t xml:space="preserve">select nombre, nitcli from cliente where nitcli </w:t>
+      </w:r>
+    </w:p>
+    <w:p>
+      <w:pPr>
+        <w:pStyle w:val="List Paragraph"/>
+        <w:bidi w:val="0"/>
+        <w:spacing w:after="0"/>
+        <w:ind w:left="0" w:right="0" w:firstLine="0"/>
+        <w:jc w:val="both"/>
+        <w:rPr>
+          <w:rStyle w:val="Ninguno"/>
+          <w:rFonts w:ascii="Helvetica" w:cs="Helvetica" w:hAnsi="Helvetica" w:eastAsia="Helvetica"/>
+          <w:sz w:val="24"/>
+          <w:szCs w:val="24"/>
+          <w:rtl w:val="0"/>
+        </w:rPr>
+      </w:pPr>
+      <w:r>
+        <w:rPr>
+          <w:rStyle w:val="Ninguno"/>
+          <w:rFonts w:ascii="Helvetica" w:cs="Helvetica" w:hAnsi="Helvetica" w:eastAsia="Helvetica"/>
+          <w:sz w:val="24"/>
+          <w:szCs w:val="24"/>
+          <w:rtl w:val="0"/>
+        </w:rPr>
+        <w:tab/>
+        <w:t xml:space="preserve">in(select cliente from </w:t>
+      </w:r>
+    </w:p>
+    <w:p>
+      <w:pPr>
+        <w:pStyle w:val="List Paragraph"/>
+        <w:bidi w:val="0"/>
+        <w:spacing w:after="0"/>
+        <w:ind w:left="0" w:right="0" w:firstLine="0"/>
+        <w:jc w:val="both"/>
+        <w:rPr>
+          <w:rStyle w:val="Ninguno"/>
+          <w:rFonts w:ascii="Helvetica" w:cs="Helvetica" w:hAnsi="Helvetica" w:eastAsia="Helvetica"/>
+          <w:sz w:val="24"/>
+          <w:szCs w:val="24"/>
+          <w:rtl w:val="0"/>
+        </w:rPr>
+      </w:pPr>
+      <w:r>
+        <w:rPr>
+          <w:rStyle w:val="Ninguno"/>
+          <w:rFonts w:ascii="Helvetica" w:hAnsi="Helvetica"/>
+          <w:sz w:val="24"/>
+          <w:szCs w:val="24"/>
+          <w:rtl w:val="0"/>
+          <w:lang w:val="es-ES_tradnl"/>
+        </w:rPr>
+        <w:t xml:space="preserve">       (select cliente, count(cliente) as conteo from reserva where cliente </w:t>
+      </w:r>
+    </w:p>
+    <w:p>
+      <w:pPr>
+        <w:pStyle w:val="List Paragraph"/>
+        <w:bidi w:val="0"/>
+        <w:spacing w:after="0"/>
+        <w:ind w:left="0" w:right="0" w:firstLine="0"/>
+        <w:jc w:val="both"/>
+        <w:rPr>
+          <w:rStyle w:val="Ninguno"/>
+          <w:rFonts w:ascii="Helvetica" w:cs="Helvetica" w:hAnsi="Helvetica" w:eastAsia="Helvetica"/>
+          <w:sz w:val="24"/>
+          <w:szCs w:val="24"/>
+          <w:rtl w:val="0"/>
+        </w:rPr>
+      </w:pPr>
+      <w:r>
+        <w:rPr>
+          <w:rStyle w:val="Ninguno"/>
+          <w:rFonts w:ascii="Helvetica" w:hAnsi="Helvetica"/>
+          <w:sz w:val="24"/>
+          <w:szCs w:val="24"/>
+          <w:rtl w:val="0"/>
+          <w:lang w:val="es-ES_tradnl"/>
+        </w:rPr>
+        <w:t xml:space="preserve">          in(select cliente from reserva where agencia='A2')</w:t>
+      </w:r>
+    </w:p>
+    <w:p>
+      <w:pPr>
+        <w:pStyle w:val="List Paragraph"/>
+        <w:bidi w:val="0"/>
+        <w:spacing w:after="0"/>
+        <w:ind w:left="0" w:right="0" w:firstLine="0"/>
+        <w:jc w:val="both"/>
+        <w:rPr>
+          <w:rStyle w:val="Ninguno"/>
+          <w:rFonts w:ascii="Helvetica" w:cs="Helvetica" w:hAnsi="Helvetica" w:eastAsia="Helvetica"/>
+          <w:sz w:val="24"/>
+          <w:szCs w:val="24"/>
+          <w:rtl w:val="0"/>
+        </w:rPr>
+      </w:pPr>
+      <w:r>
+        <w:rPr>
+          <w:rStyle w:val="Ninguno"/>
+          <w:rFonts w:ascii="Helvetica" w:hAnsi="Helvetica"/>
+          <w:sz w:val="24"/>
+          <w:szCs w:val="24"/>
+          <w:rtl w:val="0"/>
+          <w:lang w:val="es-ES_tradnl"/>
+        </w:rPr>
+        <w:t xml:space="preserve">                           group by cliente) as conteos where conteo&gt;3);</w:t>
+      </w:r>
+    </w:p>
+    <w:p>
+      <w:pPr>
+        <w:pStyle w:val="List Paragraph"/>
+        <w:bidi w:val="0"/>
+        <w:spacing w:after="0"/>
+        <w:ind w:left="0" w:right="0" w:firstLine="0"/>
+        <w:jc w:val="both"/>
+        <w:rPr>
+          <w:rStyle w:val="Ninguno"/>
+          <w:rFonts w:ascii="Helvetica" w:cs="Helvetica" w:hAnsi="Helvetica" w:eastAsia="Helvetica"/>
+          <w:b w:val="1"/>
+          <w:bCs w:val="1"/>
+          <w:sz w:val="24"/>
+          <w:szCs w:val="24"/>
+          <w:rtl w:val="0"/>
+        </w:rPr>
+      </w:pPr>
+    </w:p>
+    <w:p>
+      <w:pPr>
+        <w:pStyle w:val="List Paragraph"/>
+        <w:bidi w:val="0"/>
+        <w:spacing w:after="0"/>
+        <w:ind w:left="0" w:right="0" w:firstLine="0"/>
+        <w:jc w:val="both"/>
+        <w:rPr>
+          <w:rStyle w:val="Ninguno"/>
+          <w:rFonts w:ascii="Helvetica" w:cs="Helvetica" w:hAnsi="Helvetica" w:eastAsia="Helvetica"/>
+          <w:b w:val="1"/>
+          <w:bCs w:val="1"/>
+          <w:sz w:val="24"/>
+          <w:szCs w:val="24"/>
+          <w:rtl w:val="0"/>
+        </w:rPr>
+      </w:pPr>
+    </w:p>
+    <w:p>
+      <w:pPr>
+        <w:pStyle w:val="List Paragraph"/>
+        <w:bidi w:val="0"/>
+        <w:spacing w:after="0"/>
+        <w:ind w:left="0" w:right="0" w:firstLine="0"/>
+        <w:jc w:val="both"/>
+        <w:rPr>
+          <w:rStyle w:val="Ninguno"/>
+          <w:rFonts w:ascii="Helvetica" w:cs="Helvetica" w:hAnsi="Helvetica" w:eastAsia="Helvetica"/>
+          <w:b w:val="1"/>
+          <w:bCs w:val="1"/>
+          <w:sz w:val="24"/>
+          <w:szCs w:val="24"/>
+          <w:rtl w:val="0"/>
+        </w:rPr>
+      </w:pPr>
+    </w:p>
+    <w:p>
+      <w:pPr>
+        <w:pStyle w:val="List Paragraph"/>
+        <w:bidi w:val="0"/>
+        <w:spacing w:after="0"/>
+        <w:ind w:left="0" w:right="0" w:firstLine="0"/>
+        <w:jc w:val="both"/>
+        <w:rPr>
+          <w:rStyle w:val="Ninguno"/>
+          <w:rFonts w:ascii="Helvetica" w:cs="Helvetica" w:hAnsi="Helvetica" w:eastAsia="Helvetica"/>
+          <w:b w:val="1"/>
+          <w:bCs w:val="1"/>
+          <w:sz w:val="24"/>
+          <w:szCs w:val="24"/>
+          <w:rtl w:val="0"/>
+        </w:rPr>
+      </w:pPr>
+    </w:p>
+    <w:p>
+      <w:pPr>
+        <w:pStyle w:val="List Paragraph"/>
+        <w:bidi w:val="0"/>
+        <w:spacing w:after="0"/>
+        <w:ind w:left="0" w:right="0" w:firstLine="0"/>
+        <w:jc w:val="both"/>
+        <w:rPr>
+          <w:rStyle w:val="Ninguno"/>
+          <w:rFonts w:ascii="Helvetica" w:cs="Helvetica" w:hAnsi="Helvetica" w:eastAsia="Helvetica"/>
+          <w:b w:val="1"/>
+          <w:bCs w:val="1"/>
+          <w:sz w:val="24"/>
+          <w:szCs w:val="24"/>
+          <w:rtl w:val="0"/>
+        </w:rPr>
+      </w:pPr>
+    </w:p>
+    <w:p>
+      <w:pPr>
+        <w:pStyle w:val="List Paragraph"/>
+        <w:bidi w:val="0"/>
+        <w:spacing w:after="0"/>
+        <w:ind w:left="0" w:right="0" w:firstLine="0"/>
+        <w:jc w:val="both"/>
+        <w:rPr>
+          <w:rStyle w:val="Ninguno"/>
+          <w:rFonts w:ascii="Helvetica" w:cs="Helvetica" w:hAnsi="Helvetica" w:eastAsia="Helvetica"/>
+          <w:sz w:val="24"/>
+          <w:szCs w:val="24"/>
+          <w:rtl w:val="0"/>
+        </w:rPr>
+      </w:pPr>
+      <w:r>
+        <w:rPr>
+          <w:rStyle w:val="Ninguno"/>
+          <w:rFonts w:ascii="Helvetica" w:hAnsi="Helvetica"/>
+          <w:sz w:val="24"/>
+          <w:szCs w:val="24"/>
+          <w:rtl w:val="0"/>
+          <w:lang w:val="es-ES_tradnl"/>
+        </w:rPr>
+        <w:t>En la imagen anterior se puede ver como el c</w:t>
+      </w:r>
+      <w:r>
+        <w:rPr>
+          <w:rStyle w:val="Ninguno"/>
+          <w:rFonts w:ascii="Helvetica" w:hAnsi="Helvetica" w:hint="default"/>
+          <w:sz w:val="24"/>
+          <w:szCs w:val="24"/>
+          <w:rtl w:val="0"/>
+          <w:lang w:val="es-ES_tradnl"/>
+        </w:rPr>
+        <w:t>ó</w:t>
+      </w:r>
+      <w:r>
+        <w:rPr>
+          <w:rStyle w:val="Ninguno"/>
+          <w:rFonts w:ascii="Helvetica" w:hAnsi="Helvetica"/>
+          <w:sz w:val="24"/>
+          <w:szCs w:val="24"/>
+          <w:rtl w:val="0"/>
+          <w:lang w:val="es-ES_tradnl"/>
+        </w:rPr>
+        <w:t>digo utilizado arroja como resultado la b</w:t>
+      </w:r>
+      <w:r>
+        <w:rPr>
+          <w:rStyle w:val="Ninguno"/>
+          <w:rFonts w:ascii="Helvetica" w:hAnsi="Helvetica" w:hint="default"/>
+          <w:sz w:val="24"/>
+          <w:szCs w:val="24"/>
+          <w:rtl w:val="0"/>
+          <w:lang w:val="es-ES_tradnl"/>
+        </w:rPr>
+        <w:t>ú</w:t>
+      </w:r>
+      <w:r>
+        <w:rPr>
+          <w:rStyle w:val="Ninguno"/>
+          <w:rFonts w:ascii="Helvetica" w:hAnsi="Helvetica"/>
+          <w:sz w:val="24"/>
+          <w:szCs w:val="24"/>
+          <w:rtl w:val="0"/>
+          <w:lang w:val="es-ES_tradnl"/>
+        </w:rPr>
+        <w:t>squeda requerida.</w:t>
+      </w:r>
+    </w:p>
+    <w:p>
+      <w:pPr>
+        <w:pStyle w:val="List Paragraph"/>
+        <w:bidi w:val="0"/>
+        <w:spacing w:after="0"/>
+        <w:ind w:left="0" w:right="0" w:firstLine="0"/>
+        <w:jc w:val="both"/>
+        <w:rPr>
+          <w:rStyle w:val="Ninguno"/>
+          <w:rFonts w:ascii="Helvetica" w:cs="Helvetica" w:hAnsi="Helvetica" w:eastAsia="Helvetica"/>
+          <w:sz w:val="24"/>
+          <w:szCs w:val="24"/>
+          <w:rtl w:val="0"/>
+        </w:rPr>
+      </w:pPr>
     </w:p>
     <w:p>
       <w:pPr>
@@ -15772,7 +16418,7 @@
           <w:rtl w:val="0"/>
           <w:lang w:val="es-ES_tradnl"/>
         </w:rPr>
-        <w:t>Punto 32: Veh</w:t>
+        <w:t>Punto 31: Veh</w:t>
       </w:r>
       <w:r>
         <w:rPr>
@@ -15798,7 +16444,504 @@
           <w:rtl w:val="0"/>
           <w:lang w:val="es-ES_tradnl"/>
         </w:rPr>
-        <w:t xml:space="preserve">culos (matricula, marca , modelo) que mas veces ha sido reservado, indique cuantas veces. </w:t>
+        <w:t>culos (matricula, marca, modelo) reservados mas de 3</w:t>
+      </w:r>
+      <w:r>
+        <w:rPr>
+          <w:rStyle w:val="Ninguno"/>
+          <w:rFonts w:ascii="Helvetica" w:cs="Helvetica" w:hAnsi="Helvetica" w:eastAsia="Helvetica"/>
+          <w:b w:val="1"/>
+          <w:bCs w:val="1"/>
+          <w:sz w:val="24"/>
+          <w:szCs w:val="24"/>
+        </w:rPr>
+        <w:drawing>
+          <wp:anchor distT="152400" distB="152400" distL="152400" distR="152400" simplePos="0" relativeHeight="251665408" behindDoc="0" locked="0" layoutInCell="1" allowOverlap="1">
+            <wp:simplePos x="0" y="0"/>
+            <wp:positionH relativeFrom="margin">
+              <wp:posOffset>-6349</wp:posOffset>
+            </wp:positionH>
+            <wp:positionV relativeFrom="page">
+              <wp:posOffset>899794</wp:posOffset>
+            </wp:positionV>
+            <wp:extent cx="5612130" cy="2022316"/>
+            <wp:effectExtent l="0" t="0" r="0" b="0"/>
+            <wp:wrapThrough wrapText="bothSides" distL="152400" distR="152400">
+              <wp:wrapPolygon edited="1">
+                <wp:start x="0" y="0"/>
+                <wp:lineTo x="21600" y="0"/>
+                <wp:lineTo x="21600" y="21600"/>
+                <wp:lineTo x="0" y="21600"/>
+                <wp:lineTo x="0" y="0"/>
+              </wp:wrapPolygon>
+            </wp:wrapThrough>
+            <wp:docPr id="1073741878" name="officeArt object"/>
+            <wp:cNvGraphicFramePr/>
+            <a:graphic xmlns:a="http://schemas.openxmlformats.org/drawingml/2006/main">
+              <a:graphicData uri="http://schemas.openxmlformats.org/drawingml/2006/picture">
+                <pic:pic xmlns:pic="http://schemas.openxmlformats.org/drawingml/2006/picture">
+                  <pic:nvPicPr>
+                    <pic:cNvPr id="1073741878" name="Captura de pantalla 2017-11-24 a la(s) 2.20.54 p. m..png"/>
+                    <pic:cNvPicPr>
+                      <a:picLocks noChangeAspect="1"/>
+                    </pic:cNvPicPr>
+                  </pic:nvPicPr>
+                  <pic:blipFill>
+                    <a:blip r:embed="rId57">
+                      <a:extLst/>
+                    </a:blip>
+                    <a:stretch>
+                      <a:fillRect/>
+                    </a:stretch>
+                  </pic:blipFill>
+                  <pic:spPr>
+                    <a:xfrm>
+                      <a:off x="0" y="0"/>
+                      <a:ext cx="5612130" cy="2022316"/>
+                    </a:xfrm>
+                    <a:prstGeom prst="rect">
+                      <a:avLst/>
+                    </a:prstGeom>
+                    <a:ln w="12700" cap="flat">
+                      <a:noFill/>
+                      <a:miter lim="400000"/>
+                    </a:ln>
+                    <a:effectLst/>
+                  </pic:spPr>
+                </pic:pic>
+              </a:graphicData>
+            </a:graphic>
+          </wp:anchor>
+        </w:drawing>
+      </w:r>
+      <w:r>
+        <w:rPr>
+          <w:rStyle w:val="Ninguno"/>
+          <w:rFonts w:ascii="Helvetica" w:hAnsi="Helvetica"/>
+          <w:b w:val="1"/>
+          <w:bCs w:val="1"/>
+          <w:sz w:val="24"/>
+          <w:szCs w:val="24"/>
+          <w:rtl w:val="0"/>
+          <w:lang w:val="es-ES_tradnl"/>
+        </w:rPr>
+        <w:t xml:space="preserve"> veces. </w:t>
+      </w:r>
+    </w:p>
+    <w:p>
+      <w:pPr>
+        <w:pStyle w:val="List Paragraph"/>
+        <w:bidi w:val="0"/>
+        <w:spacing w:after="0"/>
+        <w:ind w:left="0" w:right="0" w:firstLine="0"/>
+        <w:jc w:val="both"/>
+        <w:rPr>
+          <w:rStyle w:val="Ninguno"/>
+          <w:rFonts w:ascii="Helvetica" w:cs="Helvetica" w:hAnsi="Helvetica" w:eastAsia="Helvetica"/>
+          <w:sz w:val="24"/>
+          <w:szCs w:val="24"/>
+          <w:rtl w:val="0"/>
+        </w:rPr>
+      </w:pPr>
+      <w:r>
+        <w:rPr>
+          <w:rStyle w:val="Ninguno"/>
+          <w:rFonts w:ascii="Helvetica" w:hAnsi="Helvetica"/>
+          <w:sz w:val="24"/>
+          <w:szCs w:val="24"/>
+          <w:rtl w:val="0"/>
+          <w:lang w:val="es-ES_tradnl"/>
+        </w:rPr>
+        <w:t>Para realizar la consulta se utilizo el siguiente c</w:t>
+      </w:r>
+      <w:r>
+        <w:rPr>
+          <w:rStyle w:val="Ninguno"/>
+          <w:rFonts w:ascii="Helvetica" w:hAnsi="Helvetica" w:hint="default"/>
+          <w:sz w:val="24"/>
+          <w:szCs w:val="24"/>
+          <w:rtl w:val="0"/>
+          <w:lang w:val="es-ES_tradnl"/>
+        </w:rPr>
+        <w:t>ó</w:t>
+      </w:r>
+      <w:r>
+        <w:rPr>
+          <w:rStyle w:val="Ninguno"/>
+          <w:rFonts w:ascii="Helvetica" w:hAnsi="Helvetica"/>
+          <w:sz w:val="24"/>
+          <w:szCs w:val="24"/>
+          <w:rtl w:val="0"/>
+          <w:lang w:val="es-ES_tradnl"/>
+        </w:rPr>
+        <w:t>digo:</w:t>
+      </w:r>
+    </w:p>
+    <w:p>
+      <w:pPr>
+        <w:pStyle w:val="List Paragraph"/>
+        <w:bidi w:val="0"/>
+        <w:spacing w:after="0"/>
+        <w:ind w:left="0" w:right="0" w:firstLine="0"/>
+        <w:jc w:val="both"/>
+        <w:rPr>
+          <w:rStyle w:val="Ninguno"/>
+          <w:rFonts w:ascii="Helvetica" w:cs="Helvetica" w:hAnsi="Helvetica" w:eastAsia="Helvetica"/>
+          <w:sz w:val="24"/>
+          <w:szCs w:val="24"/>
+          <w:rtl w:val="0"/>
+        </w:rPr>
+      </w:pPr>
+      <w:r>
+        <w:rPr>
+          <w:rStyle w:val="Ninguno"/>
+          <w:rFonts w:ascii="Helvetica" w:hAnsi="Helvetica"/>
+          <w:sz w:val="24"/>
+          <w:szCs w:val="24"/>
+          <w:rtl w:val="0"/>
+          <w:lang w:val="es-ES_tradnl"/>
+        </w:rPr>
+        <w:t>SELECT placa, modelo, marca</w:t>
+      </w:r>
+    </w:p>
+    <w:p>
+      <w:pPr>
+        <w:pStyle w:val="List Paragraph"/>
+        <w:bidi w:val="0"/>
+        <w:spacing w:after="0"/>
+        <w:ind w:left="0" w:right="0" w:firstLine="0"/>
+        <w:jc w:val="both"/>
+        <w:rPr>
+          <w:rStyle w:val="Ninguno"/>
+          <w:rFonts w:ascii="Helvetica" w:cs="Helvetica" w:hAnsi="Helvetica" w:eastAsia="Helvetica"/>
+          <w:sz w:val="24"/>
+          <w:szCs w:val="24"/>
+          <w:rtl w:val="0"/>
+        </w:rPr>
+      </w:pPr>
+      <w:r>
+        <w:rPr>
+          <w:rStyle w:val="Ninguno"/>
+          <w:rFonts w:ascii="Helvetica" w:hAnsi="Helvetica"/>
+          <w:sz w:val="24"/>
+          <w:szCs w:val="24"/>
+          <w:rtl w:val="0"/>
+          <w:lang w:val="es-ES_tradnl"/>
+        </w:rPr>
+        <w:t>FROM (select *</w:t>
+      </w:r>
+    </w:p>
+    <w:p>
+      <w:pPr>
+        <w:pStyle w:val="List Paragraph"/>
+        <w:bidi w:val="0"/>
+        <w:spacing w:after="0"/>
+        <w:ind w:left="0" w:right="0" w:firstLine="0"/>
+        <w:jc w:val="both"/>
+        <w:rPr>
+          <w:rStyle w:val="Ninguno"/>
+          <w:rFonts w:ascii="Helvetica" w:cs="Helvetica" w:hAnsi="Helvetica" w:eastAsia="Helvetica"/>
+          <w:sz w:val="24"/>
+          <w:szCs w:val="24"/>
+          <w:rtl w:val="0"/>
+        </w:rPr>
+      </w:pPr>
+      <w:r>
+        <w:rPr>
+          <w:rStyle w:val="Ninguno"/>
+          <w:rFonts w:ascii="Helvetica" w:hAnsi="Helvetica"/>
+          <w:sz w:val="24"/>
+          <w:szCs w:val="24"/>
+          <w:rtl w:val="0"/>
+          <w:lang w:val="es-ES_tradnl"/>
+        </w:rPr>
+        <w:t xml:space="preserve">FROM (select placavehic, count (placavehic) </w:t>
+        <w:tab/>
+        <w:t>AS cantidad_reserva</w:t>
+      </w:r>
+    </w:p>
+    <w:p>
+      <w:pPr>
+        <w:pStyle w:val="List Paragraph"/>
+        <w:bidi w:val="0"/>
+        <w:spacing w:after="0"/>
+        <w:ind w:left="0" w:right="0" w:firstLine="0"/>
+        <w:jc w:val="both"/>
+        <w:rPr>
+          <w:rStyle w:val="Ninguno"/>
+          <w:rFonts w:ascii="Helvetica" w:cs="Helvetica" w:hAnsi="Helvetica" w:eastAsia="Helvetica"/>
+          <w:sz w:val="24"/>
+          <w:szCs w:val="24"/>
+          <w:rtl w:val="0"/>
+        </w:rPr>
+      </w:pPr>
+      <w:r>
+        <w:rPr>
+          <w:rStyle w:val="Ninguno"/>
+          <w:rFonts w:ascii="Helvetica" w:hAnsi="Helvetica"/>
+          <w:sz w:val="24"/>
+          <w:szCs w:val="24"/>
+          <w:rtl w:val="0"/>
+          <w:lang w:val="es-ES_tradnl"/>
+        </w:rPr>
+        <w:t>from Listareserva</w:t>
+      </w:r>
+    </w:p>
+    <w:p>
+      <w:pPr>
+        <w:pStyle w:val="List Paragraph"/>
+        <w:bidi w:val="0"/>
+        <w:spacing w:after="0"/>
+        <w:ind w:left="0" w:right="0" w:firstLine="0"/>
+        <w:jc w:val="both"/>
+        <w:rPr>
+          <w:rStyle w:val="Ninguno"/>
+          <w:rFonts w:ascii="Helvetica" w:cs="Helvetica" w:hAnsi="Helvetica" w:eastAsia="Helvetica"/>
+          <w:sz w:val="24"/>
+          <w:szCs w:val="24"/>
+          <w:rtl w:val="0"/>
+        </w:rPr>
+      </w:pPr>
+      <w:r>
+        <w:rPr>
+          <w:rStyle w:val="Ninguno"/>
+          <w:rFonts w:ascii="Helvetica" w:hAnsi="Helvetica"/>
+          <w:sz w:val="24"/>
+          <w:szCs w:val="24"/>
+          <w:rtl w:val="0"/>
+          <w:lang w:val="es-ES_tradnl"/>
+        </w:rPr>
+        <w:t>group by placavehic</w:t>
+      </w:r>
+    </w:p>
+    <w:p>
+      <w:pPr>
+        <w:pStyle w:val="List Paragraph"/>
+        <w:bidi w:val="0"/>
+        <w:spacing w:after="0"/>
+        <w:ind w:left="0" w:right="0" w:firstLine="0"/>
+        <w:jc w:val="both"/>
+        <w:rPr>
+          <w:rStyle w:val="Ninguno"/>
+          <w:rFonts w:ascii="Helvetica" w:cs="Helvetica" w:hAnsi="Helvetica" w:eastAsia="Helvetica"/>
+          <w:sz w:val="24"/>
+          <w:szCs w:val="24"/>
+          <w:rtl w:val="0"/>
+        </w:rPr>
+      </w:pPr>
+      <w:r>
+        <w:rPr>
+          <w:rStyle w:val="Ninguno"/>
+          <w:rFonts w:ascii="Helvetica" w:hAnsi="Helvetica"/>
+          <w:sz w:val="24"/>
+          <w:szCs w:val="24"/>
+          <w:rtl w:val="0"/>
+          <w:lang w:val="es-ES_tradnl"/>
+        </w:rPr>
+        <w:t>ORDER BY cantidad_reserva DESC</w:t>
+      </w:r>
+    </w:p>
+    <w:p>
+      <w:pPr>
+        <w:pStyle w:val="List Paragraph"/>
+        <w:bidi w:val="0"/>
+        <w:spacing w:after="0"/>
+        <w:ind w:left="0" w:right="0" w:firstLine="0"/>
+        <w:jc w:val="both"/>
+        <w:rPr>
+          <w:rStyle w:val="Ninguno"/>
+          <w:rFonts w:ascii="Helvetica" w:cs="Helvetica" w:hAnsi="Helvetica" w:eastAsia="Helvetica"/>
+          <w:sz w:val="24"/>
+          <w:szCs w:val="24"/>
+          <w:rtl w:val="0"/>
+        </w:rPr>
+      </w:pPr>
+      <w:r>
+        <w:rPr>
+          <w:rStyle w:val="Ninguno"/>
+          <w:rFonts w:ascii="Helvetica" w:hAnsi="Helvetica"/>
+          <w:sz w:val="24"/>
+          <w:szCs w:val="24"/>
+          <w:rtl w:val="0"/>
+          <w:lang w:val="es-ES_tradnl"/>
+        </w:rPr>
+        <w:t>LIMIT 2) AS reservas) AS vehiculos_r</w:t>
+      </w:r>
+    </w:p>
+    <w:p>
+      <w:pPr>
+        <w:pStyle w:val="List Paragraph"/>
+        <w:bidi w:val="0"/>
+        <w:spacing w:after="0"/>
+        <w:ind w:left="0" w:right="0" w:firstLine="0"/>
+        <w:jc w:val="both"/>
+        <w:rPr>
+          <w:rStyle w:val="Ninguno"/>
+          <w:rFonts w:ascii="Helvetica" w:cs="Helvetica" w:hAnsi="Helvetica" w:eastAsia="Helvetica"/>
+          <w:sz w:val="24"/>
+          <w:szCs w:val="24"/>
+          <w:rtl w:val="0"/>
+        </w:rPr>
+      </w:pPr>
+      <w:r>
+        <w:rPr>
+          <w:rStyle w:val="Ninguno"/>
+          <w:rFonts w:ascii="Helvetica" w:hAnsi="Helvetica"/>
+          <w:sz w:val="24"/>
+          <w:szCs w:val="24"/>
+          <w:rtl w:val="0"/>
+          <w:lang w:val="es-ES_tradnl"/>
+        </w:rPr>
+        <w:t xml:space="preserve">INNER JOIN </w:t>
+      </w:r>
+    </w:p>
+    <w:p>
+      <w:pPr>
+        <w:pStyle w:val="List Paragraph"/>
+        <w:bidi w:val="0"/>
+        <w:spacing w:after="0"/>
+        <w:ind w:left="0" w:right="0" w:firstLine="0"/>
+        <w:jc w:val="both"/>
+        <w:rPr>
+          <w:rStyle w:val="Ninguno"/>
+          <w:rFonts w:ascii="Helvetica" w:cs="Helvetica" w:hAnsi="Helvetica" w:eastAsia="Helvetica"/>
+          <w:sz w:val="24"/>
+          <w:szCs w:val="24"/>
+          <w:rtl w:val="0"/>
+        </w:rPr>
+      </w:pPr>
+      <w:r>
+        <w:rPr>
+          <w:rStyle w:val="Ninguno"/>
+          <w:rFonts w:ascii="Helvetica" w:hAnsi="Helvetica"/>
+          <w:sz w:val="24"/>
+          <w:szCs w:val="24"/>
+          <w:rtl w:val="0"/>
+          <w:lang w:val="es-ES_tradnl"/>
+        </w:rPr>
+        <w:t>Vehiculo ON vehiculos_r.placavehic = Vehiculo.placa ;</w:t>
+      </w:r>
+    </w:p>
+    <w:p>
+      <w:pPr>
+        <w:pStyle w:val="List Paragraph"/>
+        <w:bidi w:val="0"/>
+        <w:spacing w:after="0"/>
+        <w:ind w:left="0" w:right="0" w:firstLine="0"/>
+        <w:jc w:val="both"/>
+        <w:rPr>
+          <w:rStyle w:val="Ninguno"/>
+          <w:rFonts w:ascii="Helvetica" w:cs="Helvetica" w:hAnsi="Helvetica" w:eastAsia="Helvetica"/>
+          <w:b w:val="1"/>
+          <w:bCs w:val="1"/>
+          <w:sz w:val="24"/>
+          <w:szCs w:val="24"/>
+          <w:rtl w:val="0"/>
+        </w:rPr>
+      </w:pPr>
+    </w:p>
+    <w:p>
+      <w:pPr>
+        <w:pStyle w:val="List Paragraph"/>
+        <w:bidi w:val="0"/>
+        <w:spacing w:after="0"/>
+        <w:ind w:left="0" w:right="0" w:firstLine="0"/>
+        <w:jc w:val="both"/>
+        <w:rPr>
+          <w:rStyle w:val="Ninguno"/>
+          <w:rFonts w:ascii="Helvetica" w:cs="Helvetica" w:hAnsi="Helvetica" w:eastAsia="Helvetica"/>
+          <w:b w:val="1"/>
+          <w:bCs w:val="1"/>
+          <w:sz w:val="24"/>
+          <w:szCs w:val="24"/>
+          <w:rtl w:val="0"/>
+        </w:rPr>
+      </w:pPr>
+    </w:p>
+    <w:p>
+      <w:pPr>
+        <w:pStyle w:val="List Paragraph"/>
+        <w:bidi w:val="0"/>
+        <w:spacing w:after="0"/>
+        <w:ind w:left="0" w:right="0" w:firstLine="0"/>
+        <w:jc w:val="both"/>
+        <w:rPr>
+          <w:rStyle w:val="Ninguno"/>
+          <w:rFonts w:ascii="Helvetica" w:cs="Helvetica" w:hAnsi="Helvetica" w:eastAsia="Helvetica"/>
+          <w:b w:val="1"/>
+          <w:bCs w:val="1"/>
+          <w:sz w:val="24"/>
+          <w:szCs w:val="24"/>
+          <w:rtl w:val="0"/>
+        </w:rPr>
+      </w:pPr>
+      <w:r>
+        <w:rPr>
+          <w:rStyle w:val="Ninguno"/>
+          <w:rFonts w:ascii="Helvetica" w:cs="Helvetica" w:hAnsi="Helvetica" w:eastAsia="Helvetica"/>
+          <w:b w:val="1"/>
+          <w:bCs w:val="1"/>
+          <w:sz w:val="24"/>
+          <w:szCs w:val="24"/>
+        </w:rPr>
+        <w:drawing>
+          <wp:anchor distT="152400" distB="152400" distL="152400" distR="152400" simplePos="0" relativeHeight="251668480" behindDoc="0" locked="0" layoutInCell="1" allowOverlap="1">
+            <wp:simplePos x="0" y="0"/>
+            <wp:positionH relativeFrom="margin">
+              <wp:posOffset>-6350</wp:posOffset>
+            </wp:positionH>
+            <wp:positionV relativeFrom="line">
+              <wp:posOffset>243485</wp:posOffset>
+            </wp:positionV>
+            <wp:extent cx="5612130" cy="3111855"/>
+            <wp:effectExtent l="0" t="0" r="0" b="0"/>
+            <wp:wrapThrough wrapText="bothSides" distL="152400" distR="152400">
+              <wp:wrapPolygon edited="1">
+                <wp:start x="0" y="0"/>
+                <wp:lineTo x="21600" y="0"/>
+                <wp:lineTo x="21600" y="21600"/>
+                <wp:lineTo x="0" y="21600"/>
+                <wp:lineTo x="0" y="0"/>
+              </wp:wrapPolygon>
+            </wp:wrapThrough>
+            <wp:docPr id="1073741879" name="officeArt object"/>
+            <wp:cNvGraphicFramePr/>
+            <a:graphic xmlns:a="http://schemas.openxmlformats.org/drawingml/2006/main">
+              <a:graphicData uri="http://schemas.openxmlformats.org/drawingml/2006/picture">
+                <pic:pic xmlns:pic="http://schemas.openxmlformats.org/drawingml/2006/picture">
+                  <pic:nvPicPr>
+                    <pic:cNvPr id="1073741879" name="Captura de pantalla 2017-11-24 a la(s) 3.35.05 p. m..png"/>
+                    <pic:cNvPicPr>
+                      <a:picLocks noChangeAspect="1"/>
+                    </pic:cNvPicPr>
+                  </pic:nvPicPr>
+                  <pic:blipFill>
+                    <a:blip r:embed="rId58">
+                      <a:extLst/>
+                    </a:blip>
+                    <a:stretch>
+                      <a:fillRect/>
+                    </a:stretch>
+                  </pic:blipFill>
+                  <pic:spPr>
+                    <a:xfrm>
+                      <a:off x="0" y="0"/>
+                      <a:ext cx="5612130" cy="3111855"/>
+                    </a:xfrm>
+                    <a:prstGeom prst="rect">
+                      <a:avLst/>
+                    </a:prstGeom>
+                    <a:ln w="12700" cap="flat">
+                      <a:noFill/>
+                      <a:miter lim="400000"/>
+                    </a:ln>
+                    <a:effectLst/>
+                  </pic:spPr>
+                </pic:pic>
+              </a:graphicData>
+            </a:graphic>
+          </wp:anchor>
+        </w:drawing>
       </w:r>
     </w:p>
     <w:p>
@@ -15834,7 +16977,7 @@
           <w:rtl w:val="0"/>
           <w:lang w:val="es-ES_tradnl"/>
         </w:rPr>
-        <w:t>Punto 33: Clientes (nit, nombre) que hayan reservado alg</w:t>
+        <w:t>Punto 32: Veh</w:t>
       </w:r>
       <w:r>
         <w:rPr>
@@ -15847,73 +16990,600 @@
           <w:rtl w:val="0"/>
           <w:lang w:val="es-ES_tradnl"/>
         </w:rPr>
+        <w:t>í</w:t>
+      </w:r>
+      <w:r>
+        <w:rPr>
+          <w:rStyle w:val="Ninguno"/>
+          <w:rFonts w:ascii="Helvetica" w:hAnsi="Helvetica"/>
+          <w:b w:val="1"/>
+          <w:bCs w:val="1"/>
+          <w:sz w:val="24"/>
+          <w:szCs w:val="24"/>
+          <w:rtl w:val="0"/>
+          <w:lang w:val="es-ES_tradnl"/>
+        </w:rPr>
+        <w:t xml:space="preserve">culos (matricula, marca , modelo) que mas veces ha sido reservado, indique cuantas veces. </w:t>
+      </w:r>
+    </w:p>
+    <w:p>
+      <w:pPr>
+        <w:pStyle w:val="List Paragraph"/>
+        <w:bidi w:val="0"/>
+        <w:spacing w:after="0"/>
+        <w:ind w:left="0" w:right="0" w:firstLine="0"/>
+        <w:jc w:val="both"/>
+        <w:rPr>
+          <w:rStyle w:val="Ninguno"/>
+          <w:rFonts w:ascii="Helvetica" w:cs="Helvetica" w:hAnsi="Helvetica" w:eastAsia="Helvetica"/>
+          <w:sz w:val="24"/>
+          <w:szCs w:val="24"/>
+          <w:rtl w:val="0"/>
+        </w:rPr>
+      </w:pPr>
+      <w:r>
+        <w:rPr>
+          <w:rStyle w:val="Ninguno"/>
+          <w:rFonts w:ascii="Helvetica" w:hAnsi="Helvetica"/>
+          <w:sz w:val="24"/>
+          <w:szCs w:val="24"/>
+          <w:rtl w:val="0"/>
+          <w:lang w:val="es-ES_tradnl"/>
+        </w:rPr>
+        <w:t>Para realizar la consulta se utilizo el siguiente c</w:t>
+      </w:r>
+      <w:r>
+        <w:rPr>
+          <w:rStyle w:val="Ninguno"/>
+          <w:rFonts w:ascii="Helvetica" w:hAnsi="Helvetica" w:hint="default"/>
+          <w:sz w:val="24"/>
+          <w:szCs w:val="24"/>
+          <w:rtl w:val="0"/>
+          <w:lang w:val="es-ES_tradnl"/>
+        </w:rPr>
+        <w:t>ó</w:t>
+      </w:r>
+      <w:r>
+        <w:rPr>
+          <w:rStyle w:val="Ninguno"/>
+          <w:rFonts w:ascii="Helvetica" w:hAnsi="Helvetica"/>
+          <w:sz w:val="24"/>
+          <w:szCs w:val="24"/>
+          <w:rtl w:val="0"/>
+          <w:lang w:val="es-ES_tradnl"/>
+        </w:rPr>
+        <w:t>digo:</w:t>
+      </w:r>
+    </w:p>
+    <w:p>
+      <w:pPr>
+        <w:pStyle w:val="List Paragraph"/>
+        <w:bidi w:val="0"/>
+        <w:spacing w:after="0"/>
+        <w:ind w:left="0" w:right="0" w:firstLine="0"/>
+        <w:jc w:val="both"/>
+        <w:rPr>
+          <w:rStyle w:val="Ninguno"/>
+          <w:rFonts w:ascii="Helvetica" w:cs="Helvetica" w:hAnsi="Helvetica" w:eastAsia="Helvetica"/>
+          <w:sz w:val="24"/>
+          <w:szCs w:val="24"/>
+          <w:rtl w:val="0"/>
+        </w:rPr>
+      </w:pPr>
+      <w:r>
+        <w:rPr>
+          <w:rStyle w:val="Ninguno"/>
+          <w:rFonts w:ascii="Helvetica" w:hAnsi="Helvetica"/>
+          <w:sz w:val="24"/>
+          <w:szCs w:val="24"/>
+          <w:rtl w:val="0"/>
+          <w:lang w:val="es-ES_tradnl"/>
+        </w:rPr>
+        <w:t>SELECT placa, modelo, marca, cantidad_reserva</w:t>
+      </w:r>
+    </w:p>
+    <w:p>
+      <w:pPr>
+        <w:pStyle w:val="List Paragraph"/>
+        <w:bidi w:val="0"/>
+        <w:spacing w:after="0"/>
+        <w:ind w:left="0" w:right="0" w:firstLine="0"/>
+        <w:jc w:val="both"/>
+        <w:rPr>
+          <w:rStyle w:val="Ninguno"/>
+          <w:rFonts w:ascii="Helvetica" w:cs="Helvetica" w:hAnsi="Helvetica" w:eastAsia="Helvetica"/>
+          <w:sz w:val="24"/>
+          <w:szCs w:val="24"/>
+          <w:rtl w:val="0"/>
+        </w:rPr>
+      </w:pPr>
+      <w:r>
+        <w:rPr>
+          <w:rStyle w:val="Ninguno"/>
+          <w:rFonts w:ascii="Helvetica" w:hAnsi="Helvetica"/>
+          <w:sz w:val="24"/>
+          <w:szCs w:val="24"/>
+          <w:rtl w:val="0"/>
+          <w:lang w:val="es-ES_tradnl"/>
+        </w:rPr>
+        <w:t>FROM (select *</w:t>
+      </w:r>
+    </w:p>
+    <w:p>
+      <w:pPr>
+        <w:pStyle w:val="List Paragraph"/>
+        <w:bidi w:val="0"/>
+        <w:spacing w:after="0"/>
+        <w:ind w:left="0" w:right="0" w:firstLine="0"/>
+        <w:jc w:val="both"/>
+        <w:rPr>
+          <w:rStyle w:val="Ninguno"/>
+          <w:rFonts w:ascii="Helvetica" w:cs="Helvetica" w:hAnsi="Helvetica" w:eastAsia="Helvetica"/>
+          <w:sz w:val="24"/>
+          <w:szCs w:val="24"/>
+          <w:rtl w:val="0"/>
+        </w:rPr>
+      </w:pPr>
+      <w:r>
+        <w:rPr>
+          <w:rStyle w:val="Ninguno"/>
+          <w:rFonts w:ascii="Helvetica" w:hAnsi="Helvetica"/>
+          <w:sz w:val="24"/>
+          <w:szCs w:val="24"/>
+          <w:rtl w:val="0"/>
+          <w:lang w:val="es-ES_tradnl"/>
+        </w:rPr>
+        <w:t xml:space="preserve">  FROM (select placavehic, count (placavehic) </w:t>
+        <w:tab/>
+        <w:t>AS cantidad_reserva</w:t>
+      </w:r>
+    </w:p>
+    <w:p>
+      <w:pPr>
+        <w:pStyle w:val="List Paragraph"/>
+        <w:bidi w:val="0"/>
+        <w:spacing w:after="0"/>
+        <w:ind w:left="0" w:right="0" w:firstLine="0"/>
+        <w:jc w:val="both"/>
+        <w:rPr>
+          <w:rStyle w:val="Ninguno"/>
+          <w:rFonts w:ascii="Helvetica" w:cs="Helvetica" w:hAnsi="Helvetica" w:eastAsia="Helvetica"/>
+          <w:sz w:val="24"/>
+          <w:szCs w:val="24"/>
+          <w:rtl w:val="0"/>
+        </w:rPr>
+      </w:pPr>
+      <w:r>
+        <w:rPr>
+          <w:rStyle w:val="Ninguno"/>
+          <w:rFonts w:ascii="Helvetica" w:hAnsi="Helvetica"/>
+          <w:sz w:val="24"/>
+          <w:szCs w:val="24"/>
+          <w:rtl w:val="0"/>
+          <w:lang w:val="es-ES_tradnl"/>
+        </w:rPr>
+        <w:t xml:space="preserve">  from Listareserva</w:t>
+      </w:r>
+    </w:p>
+    <w:p>
+      <w:pPr>
+        <w:pStyle w:val="List Paragraph"/>
+        <w:bidi w:val="0"/>
+        <w:spacing w:after="0"/>
+        <w:ind w:left="0" w:right="0" w:firstLine="0"/>
+        <w:jc w:val="both"/>
+        <w:rPr>
+          <w:rStyle w:val="Ninguno"/>
+          <w:rFonts w:ascii="Helvetica" w:cs="Helvetica" w:hAnsi="Helvetica" w:eastAsia="Helvetica"/>
+          <w:sz w:val="24"/>
+          <w:szCs w:val="24"/>
+          <w:rtl w:val="0"/>
+        </w:rPr>
+      </w:pPr>
+      <w:r>
+        <w:rPr>
+          <w:rStyle w:val="Ninguno"/>
+          <w:rFonts w:ascii="Helvetica" w:hAnsi="Helvetica"/>
+          <w:sz w:val="24"/>
+          <w:szCs w:val="24"/>
+          <w:rtl w:val="0"/>
+          <w:lang w:val="es-ES_tradnl"/>
+        </w:rPr>
+        <w:t xml:space="preserve">  group by placavehic</w:t>
+      </w:r>
+    </w:p>
+    <w:p>
+      <w:pPr>
+        <w:pStyle w:val="List Paragraph"/>
+        <w:bidi w:val="0"/>
+        <w:spacing w:after="0"/>
+        <w:ind w:left="0" w:right="0" w:firstLine="0"/>
+        <w:jc w:val="both"/>
+        <w:rPr>
+          <w:rStyle w:val="Ninguno"/>
+          <w:rFonts w:ascii="Helvetica" w:cs="Helvetica" w:hAnsi="Helvetica" w:eastAsia="Helvetica"/>
+          <w:sz w:val="24"/>
+          <w:szCs w:val="24"/>
+          <w:rtl w:val="0"/>
+        </w:rPr>
+      </w:pPr>
+      <w:r>
+        <w:rPr>
+          <w:rStyle w:val="Ninguno"/>
+          <w:rFonts w:ascii="Helvetica" w:hAnsi="Helvetica"/>
+          <w:sz w:val="24"/>
+          <w:szCs w:val="24"/>
+          <w:rtl w:val="0"/>
+          <w:lang w:val="es-ES_tradnl"/>
+        </w:rPr>
+        <w:t xml:space="preserve">  ORDER BY cantidad_reserva DESC</w:t>
+      </w:r>
+    </w:p>
+    <w:p>
+      <w:pPr>
+        <w:pStyle w:val="List Paragraph"/>
+        <w:bidi w:val="0"/>
+        <w:spacing w:after="0"/>
+        <w:ind w:left="0" w:right="0" w:firstLine="0"/>
+        <w:jc w:val="both"/>
+        <w:rPr>
+          <w:rStyle w:val="Ninguno"/>
+          <w:rFonts w:ascii="Helvetica" w:cs="Helvetica" w:hAnsi="Helvetica" w:eastAsia="Helvetica"/>
+          <w:sz w:val="24"/>
+          <w:szCs w:val="24"/>
+          <w:rtl w:val="0"/>
+        </w:rPr>
+      </w:pPr>
+      <w:r>
+        <w:rPr>
+          <w:rStyle w:val="Ninguno"/>
+          <w:rFonts w:ascii="Helvetica" w:hAnsi="Helvetica"/>
+          <w:sz w:val="24"/>
+          <w:szCs w:val="24"/>
+          <w:rtl w:val="0"/>
+          <w:lang w:val="es-ES_tradnl"/>
+        </w:rPr>
+        <w:t xml:space="preserve">  LIMIT </w:t>
+      </w:r>
+      <w:r>
+        <w:rPr>
+          <w:rStyle w:val="Ninguno"/>
+          <w:rFonts w:ascii="Helvetica" w:hAnsi="Helvetica"/>
+          <w:sz w:val="24"/>
+          <w:szCs w:val="24"/>
+          <w:rtl w:val="0"/>
+          <w:lang w:val="es-ES_tradnl"/>
+        </w:rPr>
+        <w:t>2</w:t>
+      </w:r>
+      <w:r>
+        <w:rPr>
+          <w:rStyle w:val="Ninguno"/>
+          <w:rFonts w:ascii="Helvetica" w:hAnsi="Helvetica"/>
+          <w:sz w:val="24"/>
+          <w:szCs w:val="24"/>
+          <w:rtl w:val="0"/>
+          <w:lang w:val="es-ES_tradnl"/>
+        </w:rPr>
+        <w:t>) AS reservas) AS vehiculos_r</w:t>
+      </w:r>
+    </w:p>
+    <w:p>
+      <w:pPr>
+        <w:pStyle w:val="List Paragraph"/>
+        <w:bidi w:val="0"/>
+        <w:spacing w:after="0"/>
+        <w:ind w:left="0" w:right="0" w:firstLine="0"/>
+        <w:jc w:val="both"/>
+        <w:rPr>
+          <w:rStyle w:val="Ninguno"/>
+          <w:rFonts w:ascii="Helvetica" w:cs="Helvetica" w:hAnsi="Helvetica" w:eastAsia="Helvetica"/>
+          <w:sz w:val="24"/>
+          <w:szCs w:val="24"/>
+          <w:rtl w:val="0"/>
+        </w:rPr>
+      </w:pPr>
+      <w:r>
+        <w:rPr>
+          <w:rStyle w:val="Ninguno"/>
+          <w:rFonts w:ascii="Helvetica" w:hAnsi="Helvetica"/>
+          <w:sz w:val="24"/>
+          <w:szCs w:val="24"/>
+          <w:rtl w:val="0"/>
+          <w:lang w:val="es-ES_tradnl"/>
+        </w:rPr>
+        <w:t xml:space="preserve">INNER JOIN </w:t>
+      </w:r>
+    </w:p>
+    <w:p>
+      <w:pPr>
+        <w:pStyle w:val="List Paragraph"/>
+        <w:bidi w:val="0"/>
+        <w:spacing w:after="0"/>
+        <w:ind w:left="0" w:right="0" w:firstLine="0"/>
+        <w:jc w:val="both"/>
+        <w:rPr>
+          <w:rStyle w:val="Ninguno"/>
+          <w:rFonts w:ascii="Helvetica" w:cs="Helvetica" w:hAnsi="Helvetica" w:eastAsia="Helvetica"/>
+          <w:sz w:val="24"/>
+          <w:szCs w:val="24"/>
+          <w:rtl w:val="0"/>
+        </w:rPr>
+      </w:pPr>
+      <w:r>
+        <w:rPr>
+          <w:rStyle w:val="Ninguno"/>
+          <w:rFonts w:ascii="Helvetica" w:hAnsi="Helvetica"/>
+          <w:sz w:val="24"/>
+          <w:szCs w:val="24"/>
+          <w:rtl w:val="0"/>
+          <w:lang w:val="es-ES_tradnl"/>
+        </w:rPr>
+        <w:t>Vehiculo ON vehiculos_r.placavehic = Vehiculo.placa;</w:t>
+      </w:r>
+    </w:p>
+    <w:p>
+      <w:pPr>
+        <w:pStyle w:val="List Paragraph"/>
+        <w:bidi w:val="0"/>
+        <w:spacing w:after="0"/>
+        <w:ind w:left="0" w:right="0" w:firstLine="0"/>
+        <w:jc w:val="both"/>
+        <w:rPr>
+          <w:rStyle w:val="Ninguno"/>
+          <w:rFonts w:ascii="Helvetica" w:cs="Helvetica" w:hAnsi="Helvetica" w:eastAsia="Helvetica"/>
+          <w:sz w:val="24"/>
+          <w:szCs w:val="24"/>
+          <w:rtl w:val="0"/>
+        </w:rPr>
+      </w:pPr>
+      <w:r>
+        <w:rPr>
+          <w:rStyle w:val="Ninguno"/>
+          <w:rFonts w:ascii="Helvetica" w:hAnsi="Helvetica"/>
+          <w:sz w:val="24"/>
+          <w:szCs w:val="24"/>
+          <w:rtl w:val="0"/>
+          <w:lang w:val="es-ES_tradnl"/>
+        </w:rPr>
+        <w:t>En la imagen anterior se puede ver como el c</w:t>
+      </w:r>
+      <w:r>
+        <w:rPr>
+          <w:rStyle w:val="Ninguno"/>
+          <w:rFonts w:ascii="Helvetica" w:hAnsi="Helvetica" w:hint="default"/>
+          <w:sz w:val="24"/>
+          <w:szCs w:val="24"/>
+          <w:rtl w:val="0"/>
+          <w:lang w:val="es-ES_tradnl"/>
+        </w:rPr>
+        <w:t>ó</w:t>
+      </w:r>
+      <w:r>
+        <w:rPr>
+          <w:rStyle w:val="Ninguno"/>
+          <w:rFonts w:ascii="Helvetica" w:hAnsi="Helvetica"/>
+          <w:sz w:val="24"/>
+          <w:szCs w:val="24"/>
+          <w:rtl w:val="0"/>
+          <w:lang w:val="es-ES_tradnl"/>
+        </w:rPr>
+        <w:t>digo utilizado arroja como resultado la b</w:t>
+      </w:r>
+      <w:r>
+        <w:rPr>
+          <w:rStyle w:val="Ninguno"/>
+          <w:rFonts w:ascii="Helvetica" w:hAnsi="Helvetica" w:hint="default"/>
+          <w:sz w:val="24"/>
+          <w:szCs w:val="24"/>
+          <w:rtl w:val="0"/>
+          <w:lang w:val="es-ES_tradnl"/>
+        </w:rPr>
         <w:t>ú</w:t>
       </w:r>
       <w:r>
         <w:rPr>
           <w:rStyle w:val="Ninguno"/>
           <w:rFonts w:ascii="Helvetica" w:hAnsi="Helvetica"/>
-          <w:b w:val="1"/>
-          <w:bCs w:val="1"/>
-          <w:sz w:val="24"/>
-          <w:szCs w:val="24"/>
-          <w:rtl w:val="0"/>
-          <w:lang w:val="es-ES_tradnl"/>
-        </w:rPr>
-        <w:t xml:space="preserve">n coche de la marca </w:t>
-      </w:r>
-      <w:r>
-        <w:rPr>
-          <w:rStyle w:val="Ninguno"/>
-          <w:rFonts w:ascii="Helvetica" w:hAnsi="Helvetica" w:hint="default"/>
-          <w:b w:val="1"/>
-          <w:bCs w:val="1"/>
-          <w:sz w:val="24"/>
-          <w:szCs w:val="24"/>
-          <w:rtl w:val="0"/>
-          <w:lang w:val="es-ES_tradnl"/>
-        </w:rPr>
-        <w:t>‘</w:t>
-      </w:r>
-      <w:r>
-        <w:rPr>
-          <w:rStyle w:val="Ninguno"/>
-          <w:rFonts w:ascii="Helvetica" w:hAnsi="Helvetica"/>
-          <w:b w:val="1"/>
-          <w:bCs w:val="1"/>
-          <w:sz w:val="24"/>
-          <w:szCs w:val="24"/>
-          <w:rtl w:val="0"/>
-          <w:lang w:val="es-ES_tradnl"/>
-        </w:rPr>
-        <w:t>volkswagen</w:t>
-      </w:r>
-      <w:r>
-        <w:rPr>
-          <w:rStyle w:val="Ninguno"/>
-          <w:rFonts w:ascii="Helvetica" w:hAnsi="Helvetica" w:hint="default"/>
-          <w:b w:val="1"/>
-          <w:bCs w:val="1"/>
-          <w:sz w:val="24"/>
-          <w:szCs w:val="24"/>
-          <w:rtl w:val="0"/>
-          <w:lang w:val="es-ES_tradnl"/>
-        </w:rPr>
-        <w:t xml:space="preserve">’ </w:t>
-      </w:r>
-      <w:r>
-        <w:rPr>
-          <w:rStyle w:val="Ninguno"/>
-          <w:rFonts w:ascii="Helvetica" w:hAnsi="Helvetica"/>
-          <w:b w:val="1"/>
-          <w:bCs w:val="1"/>
-          <w:sz w:val="24"/>
-          <w:szCs w:val="24"/>
-          <w:rtl w:val="0"/>
-          <w:lang w:val="es-ES_tradnl"/>
-        </w:rPr>
-        <w:t xml:space="preserve">mas de 2 veces. </w:t>
-      </w:r>
+          <w:sz w:val="24"/>
+          <w:szCs w:val="24"/>
+          <w:rtl w:val="0"/>
+          <w:lang w:val="es-ES_tradnl"/>
+        </w:rPr>
+        <w:t>squeda requerida.</w:t>
+      </w:r>
+      <w:r>
+        <w:rPr>
+          <w:rStyle w:val="Ninguno"/>
+          <w:rFonts w:ascii="Helvetica" w:cs="Helvetica" w:hAnsi="Helvetica" w:eastAsia="Helvetica"/>
+          <w:sz w:val="24"/>
+          <w:szCs w:val="24"/>
+        </w:rPr>
+        <w:drawing>
+          <wp:anchor distT="152400" distB="152400" distL="152400" distR="152400" simplePos="0" relativeHeight="251669504" behindDoc="0" locked="0" layoutInCell="1" allowOverlap="1">
+            <wp:simplePos x="0" y="0"/>
+            <wp:positionH relativeFrom="margin">
+              <wp:posOffset>-6985</wp:posOffset>
+            </wp:positionH>
+            <wp:positionV relativeFrom="line">
+              <wp:posOffset>183091</wp:posOffset>
+            </wp:positionV>
+            <wp:extent cx="5612130" cy="3107984"/>
+            <wp:effectExtent l="0" t="0" r="0" b="0"/>
+            <wp:wrapThrough wrapText="bothSides" distL="152400" distR="152400">
+              <wp:wrapPolygon edited="1">
+                <wp:start x="0" y="0"/>
+                <wp:lineTo x="21600" y="0"/>
+                <wp:lineTo x="21600" y="21600"/>
+                <wp:lineTo x="0" y="21600"/>
+                <wp:lineTo x="0" y="0"/>
+              </wp:wrapPolygon>
+            </wp:wrapThrough>
+            <wp:docPr id="1073741880" name="officeArt object"/>
+            <wp:cNvGraphicFramePr/>
+            <a:graphic xmlns:a="http://schemas.openxmlformats.org/drawingml/2006/main">
+              <a:graphicData uri="http://schemas.openxmlformats.org/drawingml/2006/picture">
+                <pic:pic xmlns:pic="http://schemas.openxmlformats.org/drawingml/2006/picture">
+                  <pic:nvPicPr>
+                    <pic:cNvPr id="1073741880" name="Captura de pantalla 2017-11-24 a la(s) 3.35.27 p. m..png"/>
+                    <pic:cNvPicPr>
+                      <a:picLocks noChangeAspect="1"/>
+                    </pic:cNvPicPr>
+                  </pic:nvPicPr>
+                  <pic:blipFill>
+                    <a:blip r:embed="rId59">
+                      <a:extLst/>
+                    </a:blip>
+                    <a:stretch>
+                      <a:fillRect/>
+                    </a:stretch>
+                  </pic:blipFill>
+                  <pic:spPr>
+                    <a:xfrm>
+                      <a:off x="0" y="0"/>
+                      <a:ext cx="5612130" cy="3107984"/>
+                    </a:xfrm>
+                    <a:prstGeom prst="rect">
+                      <a:avLst/>
+                    </a:prstGeom>
+                    <a:ln w="12700" cap="flat">
+                      <a:noFill/>
+                      <a:miter lim="400000"/>
+                    </a:ln>
+                    <a:effectLst/>
+                  </pic:spPr>
+                </pic:pic>
+              </a:graphicData>
+            </a:graphic>
+          </wp:anchor>
+        </w:drawing>
+      </w:r>
+    </w:p>
+    <w:p>
+      <w:pPr>
+        <w:pStyle w:val="List Paragraph"/>
+        <w:bidi w:val="0"/>
+        <w:spacing w:after="0"/>
+        <w:ind w:left="0" w:right="0" w:firstLine="0"/>
+        <w:jc w:val="both"/>
+        <w:rPr>
+          <w:rStyle w:val="Ninguno"/>
+          <w:rFonts w:ascii="Helvetica" w:cs="Helvetica" w:hAnsi="Helvetica" w:eastAsia="Helvetica"/>
+          <w:b w:val="1"/>
+          <w:bCs w:val="1"/>
+          <w:sz w:val="24"/>
+          <w:szCs w:val="24"/>
+          <w:rtl w:val="0"/>
+        </w:rPr>
+      </w:pPr>
+    </w:p>
+    <w:p>
+      <w:pPr>
+        <w:pStyle w:val="List Paragraph"/>
+        <w:bidi w:val="0"/>
+        <w:spacing w:after="0"/>
+        <w:ind w:left="0" w:right="0" w:firstLine="0"/>
+        <w:jc w:val="both"/>
+        <w:rPr>
+          <w:rStyle w:val="Ninguno"/>
+          <w:rFonts w:ascii="Helvetica" w:cs="Helvetica" w:hAnsi="Helvetica" w:eastAsia="Helvetica"/>
+          <w:b w:val="1"/>
+          <w:bCs w:val="1"/>
+          <w:sz w:val="24"/>
+          <w:szCs w:val="24"/>
+          <w:rtl w:val="0"/>
+        </w:rPr>
+      </w:pPr>
+    </w:p>
+    <w:p>
+      <w:pPr>
+        <w:pStyle w:val="List Paragraph"/>
+        <w:bidi w:val="0"/>
+        <w:spacing w:after="0"/>
+        <w:ind w:left="0" w:right="0" w:firstLine="0"/>
+        <w:jc w:val="both"/>
+        <w:rPr>
+          <w:rStyle w:val="Ninguno"/>
+          <w:rFonts w:ascii="Helvetica" w:cs="Helvetica" w:hAnsi="Helvetica" w:eastAsia="Helvetica"/>
+          <w:b w:val="1"/>
+          <w:bCs w:val="1"/>
+          <w:sz w:val="24"/>
+          <w:szCs w:val="24"/>
+          <w:rtl w:val="0"/>
+        </w:rPr>
+      </w:pPr>
+    </w:p>
+    <w:p>
+      <w:pPr>
+        <w:pStyle w:val="List Paragraph"/>
+        <w:bidi w:val="0"/>
+        <w:spacing w:after="0"/>
+        <w:ind w:left="0" w:right="0" w:firstLine="0"/>
+        <w:jc w:val="both"/>
+        <w:rPr>
+          <w:rStyle w:val="Ninguno"/>
+          <w:rFonts w:ascii="Helvetica" w:cs="Helvetica" w:hAnsi="Helvetica" w:eastAsia="Helvetica"/>
+          <w:b w:val="1"/>
+          <w:bCs w:val="1"/>
+          <w:sz w:val="24"/>
+          <w:szCs w:val="24"/>
+          <w:rtl w:val="0"/>
+        </w:rPr>
+      </w:pPr>
+    </w:p>
+    <w:p>
+      <w:pPr>
+        <w:pStyle w:val="List Paragraph"/>
+        <w:bidi w:val="0"/>
+        <w:spacing w:after="0"/>
+        <w:ind w:left="0" w:right="0" w:firstLine="0"/>
+        <w:jc w:val="both"/>
+        <w:rPr>
+          <w:rStyle w:val="Ninguno"/>
+          <w:rFonts w:ascii="Helvetica" w:cs="Helvetica" w:hAnsi="Helvetica" w:eastAsia="Helvetica"/>
+          <w:b w:val="1"/>
+          <w:bCs w:val="1"/>
+          <w:sz w:val="24"/>
+          <w:szCs w:val="24"/>
+          <w:rtl w:val="0"/>
+        </w:rPr>
+      </w:pPr>
+    </w:p>
+    <w:p>
+      <w:pPr>
+        <w:pStyle w:val="List Paragraph"/>
+        <w:bidi w:val="0"/>
+        <w:spacing w:after="0"/>
+        <w:ind w:left="0" w:right="0" w:firstLine="0"/>
+        <w:jc w:val="both"/>
+        <w:rPr>
+          <w:rStyle w:val="Ninguno"/>
+          <w:rFonts w:ascii="Helvetica" w:cs="Helvetica" w:hAnsi="Helvetica" w:eastAsia="Helvetica"/>
+          <w:b w:val="1"/>
+          <w:bCs w:val="1"/>
+          <w:sz w:val="24"/>
+          <w:szCs w:val="24"/>
+          <w:rtl w:val="0"/>
+        </w:rPr>
+      </w:pPr>
+    </w:p>
+    <w:p>
+      <w:pPr>
+        <w:pStyle w:val="List Paragraph"/>
+        <w:bidi w:val="0"/>
+        <w:spacing w:after="0"/>
+        <w:ind w:left="0" w:right="0" w:firstLine="0"/>
+        <w:jc w:val="both"/>
+        <w:rPr>
+          <w:rStyle w:val="Ninguno"/>
+          <w:rFonts w:ascii="Helvetica" w:cs="Helvetica" w:hAnsi="Helvetica" w:eastAsia="Helvetica"/>
+          <w:b w:val="1"/>
+          <w:bCs w:val="1"/>
+          <w:sz w:val="24"/>
+          <w:szCs w:val="24"/>
+          <w:rtl w:val="0"/>
+        </w:rPr>
+      </w:pPr>
     </w:p>
     <w:p>
       <w:pPr>
@@ -15948,7 +17618,656 @@
           <w:rtl w:val="0"/>
           <w:lang w:val="es-ES_tradnl"/>
         </w:rPr>
-        <w:t xml:space="preserve">Punto 34: Suma total del precio de las reservas realizadas por clientes que hayan menos de 3 reservas. </w:t>
+        <w:t>Punto 33: Clientes (nit, nombre) que hayan reservado alg</w:t>
+      </w:r>
+      <w:r>
+        <w:rPr>
+          <w:rStyle w:val="Ninguno"/>
+          <w:rFonts w:ascii="Helvetica" w:hAnsi="Helvetica" w:hint="default"/>
+          <w:b w:val="1"/>
+          <w:bCs w:val="1"/>
+          <w:sz w:val="24"/>
+          <w:szCs w:val="24"/>
+          <w:rtl w:val="0"/>
+          <w:lang w:val="es-ES_tradnl"/>
+        </w:rPr>
+        <w:t>ú</w:t>
+      </w:r>
+      <w:r>
+        <w:rPr>
+          <w:rStyle w:val="Ninguno"/>
+          <w:rFonts w:ascii="Helvetica" w:hAnsi="Helvetica"/>
+          <w:b w:val="1"/>
+          <w:bCs w:val="1"/>
+          <w:sz w:val="24"/>
+          <w:szCs w:val="24"/>
+          <w:rtl w:val="0"/>
+          <w:lang w:val="es-ES_tradnl"/>
+        </w:rPr>
+        <w:t xml:space="preserve">n coche de la marca </w:t>
+      </w:r>
+      <w:r>
+        <w:rPr>
+          <w:rStyle w:val="Ninguno"/>
+          <w:rFonts w:ascii="Helvetica" w:hAnsi="Helvetica" w:hint="default"/>
+          <w:b w:val="1"/>
+          <w:bCs w:val="1"/>
+          <w:sz w:val="24"/>
+          <w:szCs w:val="24"/>
+          <w:rtl w:val="0"/>
+          <w:lang w:val="es-ES_tradnl"/>
+        </w:rPr>
+        <w:t>‘</w:t>
+      </w:r>
+      <w:r>
+        <w:rPr>
+          <w:rStyle w:val="Ninguno"/>
+          <w:rFonts w:ascii="Helvetica" w:hAnsi="Helvetica"/>
+          <w:b w:val="1"/>
+          <w:bCs w:val="1"/>
+          <w:sz w:val="24"/>
+          <w:szCs w:val="24"/>
+          <w:rtl w:val="0"/>
+          <w:lang w:val="es-ES_tradnl"/>
+        </w:rPr>
+        <w:t>volkswagen</w:t>
+      </w:r>
+      <w:r>
+        <w:rPr>
+          <w:rStyle w:val="Ninguno"/>
+          <w:rFonts w:ascii="Helvetica" w:hAnsi="Helvetica" w:hint="default"/>
+          <w:b w:val="1"/>
+          <w:bCs w:val="1"/>
+          <w:sz w:val="24"/>
+          <w:szCs w:val="24"/>
+          <w:rtl w:val="0"/>
+          <w:lang w:val="es-ES_tradnl"/>
+        </w:rPr>
+        <w:t xml:space="preserve">’ </w:t>
+      </w:r>
+      <w:r>
+        <w:rPr>
+          <w:rStyle w:val="Ninguno"/>
+          <w:rFonts w:ascii="Helvetica" w:hAnsi="Helvetica"/>
+          <w:b w:val="1"/>
+          <w:bCs w:val="1"/>
+          <w:sz w:val="24"/>
+          <w:szCs w:val="24"/>
+          <w:rtl w:val="0"/>
+          <w:lang w:val="es-ES_tradnl"/>
+        </w:rPr>
+        <w:t xml:space="preserve">mas de 2 veces. </w:t>
+      </w:r>
+    </w:p>
+    <w:p>
+      <w:pPr>
+        <w:pStyle w:val="List Paragraph"/>
+        <w:bidi w:val="0"/>
+        <w:spacing w:after="0"/>
+        <w:ind w:left="0" w:right="0" w:firstLine="0"/>
+        <w:jc w:val="both"/>
+        <w:rPr>
+          <w:rStyle w:val="Ninguno"/>
+          <w:rFonts w:ascii="Helvetica" w:cs="Helvetica" w:hAnsi="Helvetica" w:eastAsia="Helvetica"/>
+          <w:sz w:val="24"/>
+          <w:szCs w:val="24"/>
+          <w:rtl w:val="0"/>
+        </w:rPr>
+      </w:pPr>
+      <w:r>
+        <w:rPr>
+          <w:rStyle w:val="Ninguno"/>
+          <w:rFonts w:ascii="Helvetica" w:hAnsi="Helvetica"/>
+          <w:sz w:val="24"/>
+          <w:szCs w:val="24"/>
+          <w:rtl w:val="0"/>
+          <w:lang w:val="es-ES_tradnl"/>
+        </w:rPr>
+        <w:t>Para realizar la consulta se utilizo el siguiente c</w:t>
+      </w:r>
+      <w:r>
+        <w:rPr>
+          <w:rStyle w:val="Ninguno"/>
+          <w:rFonts w:ascii="Helvetica" w:hAnsi="Helvetica" w:hint="default"/>
+          <w:sz w:val="24"/>
+          <w:szCs w:val="24"/>
+          <w:rtl w:val="0"/>
+          <w:lang w:val="es-ES_tradnl"/>
+        </w:rPr>
+        <w:t>ó</w:t>
+      </w:r>
+      <w:r>
+        <w:rPr>
+          <w:rStyle w:val="Ninguno"/>
+          <w:rFonts w:ascii="Helvetica" w:hAnsi="Helvetica"/>
+          <w:sz w:val="24"/>
+          <w:szCs w:val="24"/>
+          <w:rtl w:val="0"/>
+          <w:lang w:val="es-ES_tradnl"/>
+        </w:rPr>
+        <w:t>digo:</w:t>
+      </w:r>
+    </w:p>
+    <w:p>
+      <w:pPr>
+        <w:pStyle w:val="List Paragraph"/>
+        <w:bidi w:val="0"/>
+        <w:spacing w:after="0"/>
+        <w:ind w:left="0" w:right="0" w:firstLine="0"/>
+        <w:jc w:val="both"/>
+        <w:rPr>
+          <w:rStyle w:val="Ninguno"/>
+          <w:rFonts w:ascii="Helvetica" w:cs="Helvetica" w:hAnsi="Helvetica" w:eastAsia="Helvetica"/>
+          <w:sz w:val="24"/>
+          <w:szCs w:val="24"/>
+          <w:rtl w:val="0"/>
+        </w:rPr>
+      </w:pPr>
+      <w:r>
+        <w:rPr>
+          <w:rStyle w:val="Ninguno"/>
+          <w:rFonts w:ascii="Helvetica" w:hAnsi="Helvetica"/>
+          <w:sz w:val="24"/>
+          <w:szCs w:val="24"/>
+          <w:rtl w:val="0"/>
+          <w:lang w:val="es-ES_tradnl"/>
+        </w:rPr>
+        <w:t>SELECT nitcli,nombre</w:t>
+      </w:r>
+    </w:p>
+    <w:p>
+      <w:pPr>
+        <w:pStyle w:val="List Paragraph"/>
+        <w:bidi w:val="0"/>
+        <w:spacing w:after="0"/>
+        <w:ind w:left="0" w:right="0" w:firstLine="0"/>
+        <w:jc w:val="left"/>
+        <w:rPr>
+          <w:rStyle w:val="Ninguno"/>
+          <w:rFonts w:ascii="Helvetica" w:cs="Helvetica" w:hAnsi="Helvetica" w:eastAsia="Helvetica"/>
+          <w:sz w:val="24"/>
+          <w:szCs w:val="24"/>
+          <w:rtl w:val="0"/>
+        </w:rPr>
+      </w:pPr>
+      <w:r>
+        <w:rPr>
+          <w:rStyle w:val="Ninguno"/>
+          <w:rFonts w:ascii="Helvetica" w:hAnsi="Helvetica"/>
+          <w:sz w:val="24"/>
+          <w:szCs w:val="24"/>
+          <w:rtl w:val="0"/>
+          <w:lang w:val="es-ES_tradnl"/>
+        </w:rPr>
+        <w:t>FROM CLIENTE</w:t>
+      </w:r>
+    </w:p>
+    <w:p>
+      <w:pPr>
+        <w:pStyle w:val="List Paragraph"/>
+        <w:bidi w:val="0"/>
+        <w:spacing w:after="0"/>
+        <w:ind w:left="0" w:right="0" w:firstLine="0"/>
+        <w:jc w:val="left"/>
+        <w:rPr>
+          <w:rStyle w:val="Ninguno"/>
+          <w:rFonts w:ascii="Helvetica" w:cs="Helvetica" w:hAnsi="Helvetica" w:eastAsia="Helvetica"/>
+          <w:sz w:val="24"/>
+          <w:szCs w:val="24"/>
+          <w:rtl w:val="0"/>
+        </w:rPr>
+      </w:pPr>
+      <w:r>
+        <w:rPr>
+          <w:rStyle w:val="Ninguno"/>
+          <w:rFonts w:ascii="Helvetica" w:hAnsi="Helvetica"/>
+          <w:sz w:val="24"/>
+          <w:szCs w:val="24"/>
+          <w:rtl w:val="0"/>
+          <w:lang w:val="es-ES_tradnl"/>
+        </w:rPr>
+        <w:t>WHERE nitcli IN</w:t>
+      </w:r>
+    </w:p>
+    <w:p>
+      <w:pPr>
+        <w:pStyle w:val="List Paragraph"/>
+        <w:bidi w:val="0"/>
+        <w:spacing w:after="0"/>
+        <w:ind w:left="0" w:right="0" w:firstLine="0"/>
+        <w:jc w:val="left"/>
+        <w:rPr>
+          <w:rStyle w:val="Ninguno"/>
+          <w:rFonts w:ascii="Helvetica" w:cs="Helvetica" w:hAnsi="Helvetica" w:eastAsia="Helvetica"/>
+          <w:sz w:val="24"/>
+          <w:szCs w:val="24"/>
+          <w:rtl w:val="0"/>
+        </w:rPr>
+      </w:pPr>
+      <w:r>
+        <w:rPr>
+          <w:rStyle w:val="Ninguno"/>
+          <w:rFonts w:ascii="Helvetica" w:hAnsi="Helvetica"/>
+          <w:sz w:val="24"/>
+          <w:szCs w:val="24"/>
+          <w:rtl w:val="0"/>
+          <w:lang w:val="es-ES_tradnl"/>
+        </w:rPr>
+        <w:t xml:space="preserve">    (SELECT cliente</w:t>
+      </w:r>
+    </w:p>
+    <w:p>
+      <w:pPr>
+        <w:pStyle w:val="List Paragraph"/>
+        <w:bidi w:val="0"/>
+        <w:spacing w:after="0"/>
+        <w:ind w:left="0" w:right="0" w:firstLine="0"/>
+        <w:jc w:val="left"/>
+        <w:rPr>
+          <w:rStyle w:val="Ninguno"/>
+          <w:rFonts w:ascii="Helvetica" w:cs="Helvetica" w:hAnsi="Helvetica" w:eastAsia="Helvetica"/>
+          <w:sz w:val="24"/>
+          <w:szCs w:val="24"/>
+          <w:rtl w:val="0"/>
+        </w:rPr>
+      </w:pPr>
+      <w:r>
+        <w:rPr>
+          <w:rStyle w:val="Ninguno"/>
+          <w:rFonts w:ascii="Helvetica" w:cs="Helvetica" w:hAnsi="Helvetica" w:eastAsia="Helvetica"/>
+          <w:sz w:val="24"/>
+          <w:szCs w:val="24"/>
+          <w:rtl w:val="0"/>
+        </w:rPr>
+        <w:tab/>
+        <w:t xml:space="preserve">FROM </w:t>
+        <w:tab/>
+        <w:t>(SELECT cliente,COUNT (cliente) AS CONTEO</w:t>
+      </w:r>
+    </w:p>
+    <w:p>
+      <w:pPr>
+        <w:pStyle w:val="List Paragraph"/>
+        <w:bidi w:val="0"/>
+        <w:spacing w:after="0"/>
+        <w:ind w:left="0" w:right="0" w:firstLine="0"/>
+        <w:jc w:val="left"/>
+        <w:rPr>
+          <w:rStyle w:val="Ninguno"/>
+          <w:rFonts w:ascii="Helvetica" w:cs="Helvetica" w:hAnsi="Helvetica" w:eastAsia="Helvetica"/>
+          <w:sz w:val="24"/>
+          <w:szCs w:val="24"/>
+          <w:rtl w:val="0"/>
+        </w:rPr>
+      </w:pPr>
+      <w:r>
+        <w:rPr>
+          <w:rStyle w:val="Ninguno"/>
+          <w:rFonts w:ascii="Helvetica" w:cs="Helvetica" w:hAnsi="Helvetica" w:eastAsia="Helvetica"/>
+          <w:sz w:val="24"/>
+          <w:szCs w:val="24"/>
+          <w:rtl w:val="0"/>
+        </w:rPr>
+        <w:tab/>
+        <w:tab/>
+        <w:tab/>
+        <w:t>FROM RESERVA</w:t>
+      </w:r>
+    </w:p>
+    <w:p>
+      <w:pPr>
+        <w:pStyle w:val="List Paragraph"/>
+        <w:bidi w:val="0"/>
+        <w:spacing w:after="0"/>
+        <w:ind w:left="0" w:right="0" w:firstLine="0"/>
+        <w:jc w:val="left"/>
+        <w:rPr>
+          <w:rStyle w:val="Ninguno"/>
+          <w:rFonts w:ascii="Helvetica" w:cs="Helvetica" w:hAnsi="Helvetica" w:eastAsia="Helvetica"/>
+          <w:sz w:val="24"/>
+          <w:szCs w:val="24"/>
+          <w:rtl w:val="0"/>
+        </w:rPr>
+      </w:pPr>
+      <w:r>
+        <w:rPr>
+          <w:rStyle w:val="Ninguno"/>
+          <w:rFonts w:ascii="Helvetica" w:cs="Helvetica" w:hAnsi="Helvetica" w:eastAsia="Helvetica"/>
+          <w:sz w:val="24"/>
+          <w:szCs w:val="24"/>
+          <w:rtl w:val="0"/>
+        </w:rPr>
+        <w:tab/>
+        <w:tab/>
+        <w:tab/>
+        <w:t>WHERE numeror IN</w:t>
+      </w:r>
+    </w:p>
+    <w:p>
+      <w:pPr>
+        <w:pStyle w:val="List Paragraph"/>
+        <w:bidi w:val="0"/>
+        <w:spacing w:after="0"/>
+        <w:ind w:left="0" w:right="0" w:firstLine="0"/>
+        <w:jc w:val="left"/>
+        <w:rPr>
+          <w:rStyle w:val="Ninguno"/>
+          <w:rFonts w:ascii="Helvetica" w:cs="Helvetica" w:hAnsi="Helvetica" w:eastAsia="Helvetica"/>
+          <w:sz w:val="24"/>
+          <w:szCs w:val="24"/>
+          <w:rtl w:val="0"/>
+        </w:rPr>
+      </w:pPr>
+      <w:r>
+        <w:rPr>
+          <w:rStyle w:val="Ninguno"/>
+          <w:rFonts w:ascii="Helvetica" w:hAnsi="Helvetica"/>
+          <w:sz w:val="24"/>
+          <w:szCs w:val="24"/>
+          <w:rtl w:val="0"/>
+          <w:lang w:val="es-ES_tradnl"/>
+        </w:rPr>
+        <w:t xml:space="preserve">    </w:t>
+        <w:tab/>
+        <w:tab/>
+        <w:tab/>
+        <w:tab/>
+        <w:tab/>
+        <w:t>(SELECT reserva</w:t>
+      </w:r>
+    </w:p>
+    <w:p>
+      <w:pPr>
+        <w:pStyle w:val="List Paragraph"/>
+        <w:bidi w:val="0"/>
+        <w:spacing w:after="0"/>
+        <w:ind w:left="0" w:right="0" w:firstLine="0"/>
+        <w:jc w:val="left"/>
+        <w:rPr>
+          <w:rStyle w:val="Ninguno"/>
+          <w:rFonts w:ascii="Helvetica" w:cs="Helvetica" w:hAnsi="Helvetica" w:eastAsia="Helvetica"/>
+          <w:sz w:val="24"/>
+          <w:szCs w:val="24"/>
+          <w:rtl w:val="0"/>
+        </w:rPr>
+      </w:pPr>
+      <w:r>
+        <w:rPr>
+          <w:rStyle w:val="Ninguno"/>
+          <w:rFonts w:ascii="Helvetica" w:cs="Helvetica" w:hAnsi="Helvetica" w:eastAsia="Helvetica"/>
+          <w:sz w:val="24"/>
+          <w:szCs w:val="24"/>
+          <w:rtl w:val="0"/>
+        </w:rPr>
+        <w:tab/>
+        <w:tab/>
+        <w:tab/>
+        <w:tab/>
+        <w:tab/>
+        <w:tab/>
+        <w:t>FROM LISTARESERVA</w:t>
+      </w:r>
+    </w:p>
+    <w:p>
+      <w:pPr>
+        <w:pStyle w:val="List Paragraph"/>
+        <w:bidi w:val="0"/>
+        <w:spacing w:after="0"/>
+        <w:ind w:left="0" w:right="0" w:firstLine="0"/>
+        <w:jc w:val="left"/>
+        <w:rPr>
+          <w:rStyle w:val="Ninguno"/>
+          <w:rFonts w:ascii="Helvetica" w:cs="Helvetica" w:hAnsi="Helvetica" w:eastAsia="Helvetica"/>
+          <w:sz w:val="24"/>
+          <w:szCs w:val="24"/>
+          <w:rtl w:val="0"/>
+        </w:rPr>
+      </w:pPr>
+      <w:r>
+        <w:rPr>
+          <w:rStyle w:val="Ninguno"/>
+          <w:rFonts w:ascii="Helvetica" w:cs="Helvetica" w:hAnsi="Helvetica" w:eastAsia="Helvetica"/>
+          <w:sz w:val="24"/>
+          <w:szCs w:val="24"/>
+          <w:rtl w:val="0"/>
+        </w:rPr>
+        <w:tab/>
+        <w:tab/>
+        <w:tab/>
+        <w:tab/>
+        <w:tab/>
+        <w:tab/>
+        <w:t>WHERE placavehic IN</w:t>
+      </w:r>
+    </w:p>
+    <w:p>
+      <w:pPr>
+        <w:pStyle w:val="List Paragraph"/>
+        <w:bidi w:val="0"/>
+        <w:spacing w:after="0"/>
+        <w:ind w:left="0" w:right="0" w:firstLine="0"/>
+        <w:jc w:val="left"/>
+        <w:rPr>
+          <w:rStyle w:val="Ninguno"/>
+          <w:rFonts w:ascii="Helvetica" w:cs="Helvetica" w:hAnsi="Helvetica" w:eastAsia="Helvetica"/>
+          <w:sz w:val="24"/>
+          <w:szCs w:val="24"/>
+          <w:rtl w:val="0"/>
+        </w:rPr>
+      </w:pPr>
+      <w:r>
+        <w:rPr>
+          <w:rStyle w:val="Ninguno"/>
+          <w:rFonts w:ascii="Helvetica" w:hAnsi="Helvetica"/>
+          <w:sz w:val="24"/>
+          <w:szCs w:val="24"/>
+          <w:rtl w:val="0"/>
+          <w:lang w:val="es-ES_tradnl"/>
+        </w:rPr>
+        <w:t xml:space="preserve">        </w:t>
+        <w:tab/>
+        <w:tab/>
+        <w:tab/>
+        <w:tab/>
+        <w:tab/>
+        <w:tab/>
+        <w:tab/>
+        <w:tab/>
+        <w:t>(SELECT placa</w:t>
+      </w:r>
+    </w:p>
+    <w:p>
+      <w:pPr>
+        <w:pStyle w:val="List Paragraph"/>
+        <w:bidi w:val="0"/>
+        <w:spacing w:after="0"/>
+        <w:ind w:left="0" w:right="0" w:firstLine="0"/>
+        <w:jc w:val="left"/>
+        <w:rPr>
+          <w:rStyle w:val="Ninguno"/>
+          <w:rFonts w:ascii="Helvetica" w:cs="Helvetica" w:hAnsi="Helvetica" w:eastAsia="Helvetica"/>
+          <w:sz w:val="24"/>
+          <w:szCs w:val="24"/>
+          <w:rtl w:val="0"/>
+        </w:rPr>
+      </w:pPr>
+      <w:r>
+        <w:rPr>
+          <w:rStyle w:val="Ninguno"/>
+          <w:rFonts w:ascii="Helvetica" w:cs="Helvetica" w:hAnsi="Helvetica" w:eastAsia="Helvetica"/>
+          <w:sz w:val="24"/>
+          <w:szCs w:val="24"/>
+          <w:rtl w:val="0"/>
+        </w:rPr>
+        <w:tab/>
+        <w:tab/>
+        <w:tab/>
+        <w:tab/>
+        <w:tab/>
+        <w:tab/>
+        <w:tab/>
+        <w:tab/>
+        <w:tab/>
+        <w:tab/>
+        <w:t>FROM VEHICULO</w:t>
+      </w:r>
+    </w:p>
+    <w:p>
+      <w:pPr>
+        <w:pStyle w:val="List Paragraph"/>
+        <w:bidi w:val="0"/>
+        <w:spacing w:after="0"/>
+        <w:ind w:left="0" w:right="0" w:firstLine="0"/>
+        <w:jc w:val="left"/>
+        <w:rPr>
+          <w:rStyle w:val="Ninguno"/>
+          <w:rFonts w:ascii="Helvetica" w:cs="Helvetica" w:hAnsi="Helvetica" w:eastAsia="Helvetica"/>
+          <w:sz w:val="24"/>
+          <w:szCs w:val="24"/>
+          <w:rtl w:val="0"/>
+        </w:rPr>
+      </w:pPr>
+      <w:r>
+        <w:rPr>
+          <w:rStyle w:val="Ninguno"/>
+          <w:rFonts w:ascii="Helvetica" w:cs="Helvetica" w:hAnsi="Helvetica" w:eastAsia="Helvetica"/>
+          <w:sz w:val="24"/>
+          <w:szCs w:val="24"/>
+          <w:rtl w:val="0"/>
+        </w:rPr>
+        <w:tab/>
+        <w:tab/>
+        <w:tab/>
+        <w:tab/>
+        <w:tab/>
+        <w:tab/>
+        <w:tab/>
+        <w:tab/>
+        <w:tab/>
+        <w:tab/>
+        <w:t xml:space="preserve">WHERE marca='Volkswagen')) </w:t>
+      </w:r>
+    </w:p>
+    <w:p>
+      <w:pPr>
+        <w:pStyle w:val="List Paragraph"/>
+        <w:bidi w:val="0"/>
+        <w:spacing w:after="0"/>
+        <w:ind w:left="0" w:right="0" w:firstLine="0"/>
+        <w:jc w:val="left"/>
+        <w:rPr>
+          <w:rStyle w:val="Ninguno"/>
+          <w:rFonts w:ascii="Helvetica" w:cs="Helvetica" w:hAnsi="Helvetica" w:eastAsia="Helvetica"/>
+          <w:sz w:val="24"/>
+          <w:szCs w:val="24"/>
+          <w:rtl w:val="0"/>
+        </w:rPr>
+      </w:pPr>
+      <w:r>
+        <w:rPr>
+          <w:rStyle w:val="Ninguno"/>
+          <w:rFonts w:ascii="Helvetica" w:cs="Helvetica" w:hAnsi="Helvetica" w:eastAsia="Helvetica"/>
+          <w:sz w:val="24"/>
+          <w:szCs w:val="24"/>
+          <w:rtl w:val="0"/>
+        </w:rPr>
+        <w:tab/>
+        <w:tab/>
+        <w:tab/>
+        <w:t>GROUP BY cliente) AS CONTEOS</w:t>
+      </w:r>
+    </w:p>
+    <w:p>
+      <w:pPr>
+        <w:pStyle w:val="List Paragraph"/>
+        <w:bidi w:val="0"/>
+        <w:spacing w:after="0"/>
+        <w:ind w:left="0" w:right="0" w:firstLine="0"/>
+        <w:jc w:val="left"/>
+        <w:rPr>
+          <w:rStyle w:val="Ninguno"/>
+          <w:rFonts w:ascii="Helvetica" w:cs="Helvetica" w:hAnsi="Helvetica" w:eastAsia="Helvetica"/>
+          <w:sz w:val="24"/>
+          <w:szCs w:val="24"/>
+          <w:rtl w:val="0"/>
+        </w:rPr>
+      </w:pPr>
+      <w:r>
+        <w:rPr>
+          <w:rStyle w:val="Ninguno"/>
+          <w:rFonts w:ascii="Helvetica" w:cs="Helvetica" w:hAnsi="Helvetica" w:eastAsia="Helvetica"/>
+          <w:sz w:val="24"/>
+          <w:szCs w:val="24"/>
+          <w:rtl w:val="0"/>
+        </w:rPr>
+        <w:tab/>
+        <w:t>WHERE CONTEO&gt;2);</w:t>
+      </w:r>
+      <w:r>
+        <w:rPr>
+          <w:rStyle w:val="Ninguno"/>
+          <w:rFonts w:ascii="Helvetica" w:cs="Helvetica" w:hAnsi="Helvetica" w:eastAsia="Helvetica"/>
+          <w:sz w:val="24"/>
+          <w:szCs w:val="24"/>
+        </w:rPr>
+        <w:drawing>
+          <wp:anchor distT="152400" distB="152400" distL="152400" distR="152400" simplePos="0" relativeHeight="251667456" behindDoc="0" locked="0" layoutInCell="1" allowOverlap="1">
+            <wp:simplePos x="0" y="0"/>
+            <wp:positionH relativeFrom="margin">
+              <wp:posOffset>-6349</wp:posOffset>
+            </wp:positionH>
+            <wp:positionV relativeFrom="line">
+              <wp:posOffset>331364</wp:posOffset>
+            </wp:positionV>
+            <wp:extent cx="5612130" cy="4056743"/>
+            <wp:effectExtent l="0" t="0" r="0" b="0"/>
+            <wp:wrapThrough wrapText="bothSides" distL="152400" distR="152400">
+              <wp:wrapPolygon edited="1">
+                <wp:start x="0" y="0"/>
+                <wp:lineTo x="21600" y="0"/>
+                <wp:lineTo x="21600" y="21600"/>
+                <wp:lineTo x="0" y="21600"/>
+                <wp:lineTo x="0" y="0"/>
+              </wp:wrapPolygon>
+            </wp:wrapThrough>
+            <wp:docPr id="1073741881" name="officeArt object"/>
+            <wp:cNvGraphicFramePr/>
+            <a:graphic xmlns:a="http://schemas.openxmlformats.org/drawingml/2006/main">
+              <a:graphicData uri="http://schemas.openxmlformats.org/drawingml/2006/picture">
+                <pic:pic xmlns:pic="http://schemas.openxmlformats.org/drawingml/2006/picture">
+                  <pic:nvPicPr>
+                    <pic:cNvPr id="1073741881" name="Captura de pantalla 2017-11-24 a la(s) 3.38.44 p. m..png"/>
+                    <pic:cNvPicPr>
+                      <a:picLocks noChangeAspect="1"/>
+                    </pic:cNvPicPr>
+                  </pic:nvPicPr>
+                  <pic:blipFill>
+                    <a:blip r:embed="rId60">
+                      <a:extLst/>
+                    </a:blip>
+                    <a:stretch>
+                      <a:fillRect/>
+                    </a:stretch>
+                  </pic:blipFill>
+                  <pic:spPr>
+                    <a:xfrm>
+                      <a:off x="0" y="0"/>
+                      <a:ext cx="5612130" cy="4056743"/>
+                    </a:xfrm>
+                    <a:prstGeom prst="rect">
+                      <a:avLst/>
+                    </a:prstGeom>
+                    <a:ln w="12700" cap="flat">
+                      <a:noFill/>
+                      <a:miter lim="400000"/>
+                    </a:ln>
+                    <a:effectLst/>
+                  </pic:spPr>
+                </pic:pic>
+              </a:graphicData>
+            </a:graphic>
+          </wp:anchor>
+        </w:drawing>
       </w:r>
     </w:p>
     <w:p>
@@ -15963,6 +18282,8 @@
         <w:ind w:right="0"/>
         <w:jc w:val="both"/>
         <w:rPr>
+          <w:rStyle w:val="Ninguno"/>
+          <w:rFonts w:ascii="Helvetica" w:cs="Helvetica" w:hAnsi="Helvetica" w:eastAsia="Helvetica"/>
           <w:b w:val="1"/>
           <w:bCs w:val="1"/>
           <w:sz w:val="24"/>
@@ -15982,6 +18303,952 @@
           <w:rtl w:val="0"/>
           <w:lang w:val="es-ES_tradnl"/>
         </w:rPr>
+        <w:t xml:space="preserve">Punto 34: Suma total del precio de las reservas realizadas por clientes que hayan menos de 3 reservas. </w:t>
+      </w:r>
+    </w:p>
+    <w:p>
+      <w:pPr>
+        <w:pStyle w:val="List Paragraph"/>
+        <w:bidi w:val="0"/>
+        <w:spacing w:after="0"/>
+        <w:ind w:left="0" w:right="0" w:firstLine="0"/>
+        <w:jc w:val="both"/>
+        <w:rPr>
+          <w:rStyle w:val="Ninguno"/>
+          <w:rFonts w:ascii="Helvetica" w:cs="Helvetica" w:hAnsi="Helvetica" w:eastAsia="Helvetica"/>
+          <w:sz w:val="24"/>
+          <w:szCs w:val="24"/>
+          <w:rtl w:val="0"/>
+        </w:rPr>
+      </w:pPr>
+      <w:r>
+        <w:rPr>
+          <w:rStyle w:val="Ninguno"/>
+          <w:rFonts w:ascii="Helvetica" w:hAnsi="Helvetica"/>
+          <w:sz w:val="24"/>
+          <w:szCs w:val="24"/>
+          <w:rtl w:val="0"/>
+          <w:lang w:val="es-ES_tradnl"/>
+        </w:rPr>
+        <w:t>Para realizar la consulta se utilizo el siguiente c</w:t>
+      </w:r>
+      <w:r>
+        <w:rPr>
+          <w:rStyle w:val="Ninguno"/>
+          <w:rFonts w:ascii="Helvetica" w:hAnsi="Helvetica" w:hint="default"/>
+          <w:sz w:val="24"/>
+          <w:szCs w:val="24"/>
+          <w:rtl w:val="0"/>
+          <w:lang w:val="es-ES_tradnl"/>
+        </w:rPr>
+        <w:t>ó</w:t>
+      </w:r>
+      <w:r>
+        <w:rPr>
+          <w:rStyle w:val="Ninguno"/>
+          <w:rFonts w:ascii="Helvetica" w:hAnsi="Helvetica"/>
+          <w:sz w:val="24"/>
+          <w:szCs w:val="24"/>
+          <w:rtl w:val="0"/>
+          <w:lang w:val="es-ES_tradnl"/>
+        </w:rPr>
+        <w:t>digo:</w:t>
+      </w:r>
+    </w:p>
+    <w:p>
+      <w:pPr>
+        <w:pStyle w:val="List Paragraph"/>
+        <w:bidi w:val="0"/>
+        <w:spacing w:after="0"/>
+        <w:ind w:left="0" w:right="0" w:firstLine="0"/>
+        <w:jc w:val="both"/>
+        <w:rPr>
+          <w:rStyle w:val="Ninguno"/>
+          <w:rFonts w:ascii="Helvetica" w:cs="Helvetica" w:hAnsi="Helvetica" w:eastAsia="Helvetica"/>
+          <w:sz w:val="24"/>
+          <w:szCs w:val="24"/>
+          <w:rtl w:val="0"/>
+        </w:rPr>
+      </w:pPr>
+      <w:r>
+        <w:rPr>
+          <w:rStyle w:val="Ninguno"/>
+          <w:rFonts w:ascii="Helvetica" w:hAnsi="Helvetica"/>
+          <w:sz w:val="24"/>
+          <w:szCs w:val="24"/>
+          <w:rtl w:val="0"/>
+          <w:lang w:val="es-ES_tradnl"/>
+        </w:rPr>
+        <w:t>SELECT SUM(precioReserva)</w:t>
+      </w:r>
+    </w:p>
+    <w:p>
+      <w:pPr>
+        <w:pStyle w:val="List Paragraph"/>
+        <w:bidi w:val="0"/>
+        <w:spacing w:after="0"/>
+        <w:ind w:left="0" w:right="0" w:firstLine="0"/>
+        <w:jc w:val="both"/>
+        <w:rPr>
+          <w:rStyle w:val="Ninguno"/>
+          <w:rFonts w:ascii="Helvetica" w:cs="Helvetica" w:hAnsi="Helvetica" w:eastAsia="Helvetica"/>
+          <w:sz w:val="24"/>
+          <w:szCs w:val="24"/>
+          <w:rtl w:val="0"/>
+        </w:rPr>
+      </w:pPr>
+      <w:r>
+        <w:rPr>
+          <w:rStyle w:val="Ninguno"/>
+          <w:rFonts w:ascii="Helvetica" w:hAnsi="Helvetica"/>
+          <w:sz w:val="24"/>
+          <w:szCs w:val="24"/>
+          <w:rtl w:val="0"/>
+          <w:lang w:val="es-ES_tradnl"/>
+        </w:rPr>
+        <w:t>FROM ListaReserva</w:t>
+      </w:r>
+    </w:p>
+    <w:p>
+      <w:pPr>
+        <w:pStyle w:val="List Paragraph"/>
+        <w:bidi w:val="0"/>
+        <w:spacing w:after="0"/>
+        <w:ind w:left="0" w:right="0" w:firstLine="0"/>
+        <w:jc w:val="both"/>
+        <w:rPr>
+          <w:rStyle w:val="Ninguno"/>
+          <w:rFonts w:ascii="Helvetica" w:cs="Helvetica" w:hAnsi="Helvetica" w:eastAsia="Helvetica"/>
+          <w:sz w:val="24"/>
+          <w:szCs w:val="24"/>
+          <w:rtl w:val="0"/>
+        </w:rPr>
+      </w:pPr>
+      <w:r>
+        <w:rPr>
+          <w:rStyle w:val="Ninguno"/>
+          <w:rFonts w:ascii="Helvetica" w:hAnsi="Helvetica"/>
+          <w:sz w:val="24"/>
+          <w:szCs w:val="24"/>
+          <w:rtl w:val="0"/>
+          <w:lang w:val="es-ES_tradnl"/>
+        </w:rPr>
+        <w:t>WHERE reserva IN</w:t>
+      </w:r>
+    </w:p>
+    <w:p>
+      <w:pPr>
+        <w:pStyle w:val="List Paragraph"/>
+        <w:bidi w:val="0"/>
+        <w:spacing w:after="0"/>
+        <w:ind w:left="0" w:right="0" w:firstLine="0"/>
+        <w:jc w:val="both"/>
+        <w:rPr>
+          <w:rStyle w:val="Ninguno"/>
+          <w:rFonts w:ascii="Helvetica" w:cs="Helvetica" w:hAnsi="Helvetica" w:eastAsia="Helvetica"/>
+          <w:sz w:val="24"/>
+          <w:szCs w:val="24"/>
+          <w:rtl w:val="0"/>
+        </w:rPr>
+      </w:pPr>
+      <w:r>
+        <w:rPr>
+          <w:rStyle w:val="Ninguno"/>
+          <w:rFonts w:ascii="Helvetica" w:hAnsi="Helvetica"/>
+          <w:sz w:val="24"/>
+          <w:szCs w:val="24"/>
+          <w:rtl w:val="0"/>
+          <w:lang w:val="es-ES_tradnl"/>
+        </w:rPr>
+        <w:t xml:space="preserve">    (SELECT numeroR</w:t>
+      </w:r>
+    </w:p>
+    <w:p>
+      <w:pPr>
+        <w:pStyle w:val="List Paragraph"/>
+        <w:bidi w:val="0"/>
+        <w:spacing w:after="0"/>
+        <w:ind w:left="0" w:right="0" w:firstLine="0"/>
+        <w:jc w:val="both"/>
+        <w:rPr>
+          <w:rStyle w:val="Ninguno"/>
+          <w:rFonts w:ascii="Helvetica" w:cs="Helvetica" w:hAnsi="Helvetica" w:eastAsia="Helvetica"/>
+          <w:sz w:val="24"/>
+          <w:szCs w:val="24"/>
+          <w:rtl w:val="0"/>
+        </w:rPr>
+      </w:pPr>
+      <w:r>
+        <w:rPr>
+          <w:rStyle w:val="Ninguno"/>
+          <w:rFonts w:ascii="Helvetica" w:hAnsi="Helvetica"/>
+          <w:sz w:val="24"/>
+          <w:szCs w:val="24"/>
+          <w:rtl w:val="0"/>
+          <w:lang w:val="es-ES_tradnl"/>
+        </w:rPr>
+        <w:t xml:space="preserve">    FROM Reserva</w:t>
+      </w:r>
+    </w:p>
+    <w:p>
+      <w:pPr>
+        <w:pStyle w:val="List Paragraph"/>
+        <w:bidi w:val="0"/>
+        <w:spacing w:after="0"/>
+        <w:ind w:left="0" w:right="0" w:firstLine="0"/>
+        <w:jc w:val="both"/>
+        <w:rPr>
+          <w:rStyle w:val="Ninguno"/>
+          <w:rFonts w:ascii="Helvetica" w:cs="Helvetica" w:hAnsi="Helvetica" w:eastAsia="Helvetica"/>
+          <w:sz w:val="24"/>
+          <w:szCs w:val="24"/>
+          <w:rtl w:val="0"/>
+        </w:rPr>
+      </w:pPr>
+      <w:r>
+        <w:rPr>
+          <w:rStyle w:val="Ninguno"/>
+          <w:rFonts w:ascii="Helvetica" w:hAnsi="Helvetica"/>
+          <w:sz w:val="24"/>
+          <w:szCs w:val="24"/>
+          <w:rtl w:val="0"/>
+          <w:lang w:val="es-ES_tradnl"/>
+        </w:rPr>
+        <w:t xml:space="preserve">    WHERE cliente IN </w:t>
+      </w:r>
+    </w:p>
+    <w:p>
+      <w:pPr>
+        <w:pStyle w:val="List Paragraph"/>
+        <w:bidi w:val="0"/>
+        <w:spacing w:after="0"/>
+        <w:ind w:left="0" w:right="0" w:firstLine="0"/>
+        <w:jc w:val="both"/>
+        <w:rPr>
+          <w:rStyle w:val="Ninguno"/>
+          <w:rFonts w:ascii="Helvetica" w:cs="Helvetica" w:hAnsi="Helvetica" w:eastAsia="Helvetica"/>
+          <w:sz w:val="24"/>
+          <w:szCs w:val="24"/>
+          <w:rtl w:val="0"/>
+        </w:rPr>
+      </w:pPr>
+      <w:r>
+        <w:rPr>
+          <w:rStyle w:val="Ninguno"/>
+          <w:rFonts w:ascii="Helvetica" w:hAnsi="Helvetica"/>
+          <w:sz w:val="24"/>
+          <w:szCs w:val="24"/>
+          <w:rtl w:val="0"/>
+          <w:lang w:val="es-ES_tradnl"/>
+        </w:rPr>
+        <w:t xml:space="preserve">    (SELECT cliente</w:t>
+      </w:r>
+    </w:p>
+    <w:p>
+      <w:pPr>
+        <w:pStyle w:val="List Paragraph"/>
+        <w:bidi w:val="0"/>
+        <w:spacing w:after="0"/>
+        <w:ind w:left="0" w:right="0" w:firstLine="0"/>
+        <w:jc w:val="both"/>
+        <w:rPr>
+          <w:rStyle w:val="Ninguno"/>
+          <w:rFonts w:ascii="Helvetica" w:cs="Helvetica" w:hAnsi="Helvetica" w:eastAsia="Helvetica"/>
+          <w:sz w:val="24"/>
+          <w:szCs w:val="24"/>
+          <w:rtl w:val="0"/>
+        </w:rPr>
+      </w:pPr>
+      <w:r>
+        <w:rPr>
+          <w:rStyle w:val="Ninguno"/>
+          <w:rFonts w:ascii="Helvetica" w:hAnsi="Helvetica"/>
+          <w:sz w:val="24"/>
+          <w:szCs w:val="24"/>
+          <w:rtl w:val="0"/>
+          <w:lang w:val="es-ES_tradnl"/>
+        </w:rPr>
+        <w:t xml:space="preserve">    FROM Reserva</w:t>
+      </w:r>
+    </w:p>
+    <w:p>
+      <w:pPr>
+        <w:pStyle w:val="List Paragraph"/>
+        <w:bidi w:val="0"/>
+        <w:spacing w:after="0"/>
+        <w:ind w:left="0" w:right="0" w:firstLine="0"/>
+        <w:jc w:val="both"/>
+        <w:rPr>
+          <w:rStyle w:val="Ninguno"/>
+          <w:rFonts w:ascii="Helvetica" w:cs="Helvetica" w:hAnsi="Helvetica" w:eastAsia="Helvetica"/>
+          <w:sz w:val="24"/>
+          <w:szCs w:val="24"/>
+          <w:rtl w:val="0"/>
+        </w:rPr>
+      </w:pPr>
+      <w:r>
+        <w:rPr>
+          <w:rStyle w:val="Ninguno"/>
+          <w:rFonts w:ascii="Helvetica" w:hAnsi="Helvetica"/>
+          <w:sz w:val="24"/>
+          <w:szCs w:val="24"/>
+          <w:rtl w:val="0"/>
+          <w:lang w:val="es-ES_tradnl"/>
+        </w:rPr>
+        <w:t xml:space="preserve">    GROUP BY cliente</w:t>
+      </w:r>
+    </w:p>
+    <w:p>
+      <w:pPr>
+        <w:pStyle w:val="List Paragraph"/>
+        <w:bidi w:val="0"/>
+        <w:spacing w:after="0"/>
+        <w:ind w:left="0" w:right="0" w:firstLine="0"/>
+        <w:jc w:val="both"/>
+        <w:rPr>
+          <w:rStyle w:val="Ninguno"/>
+          <w:rFonts w:ascii="Helvetica" w:cs="Helvetica" w:hAnsi="Helvetica" w:eastAsia="Helvetica"/>
+          <w:sz w:val="24"/>
+          <w:szCs w:val="24"/>
+          <w:rtl w:val="0"/>
+        </w:rPr>
+      </w:pPr>
+      <w:r>
+        <w:rPr>
+          <w:rStyle w:val="Ninguno"/>
+          <w:rFonts w:ascii="Helvetica" w:hAnsi="Helvetica"/>
+          <w:sz w:val="24"/>
+          <w:szCs w:val="24"/>
+          <w:rtl w:val="0"/>
+          <w:lang w:val="es-ES_tradnl"/>
+        </w:rPr>
+        <w:t xml:space="preserve">    HAVING COUNT (*)&lt;3));</w:t>
+      </w:r>
+      <w:r>
+        <w:rPr>
+          <w:rStyle w:val="Ninguno"/>
+          <w:rFonts w:ascii="Helvetica" w:cs="Helvetica" w:hAnsi="Helvetica" w:eastAsia="Helvetica"/>
+          <w:sz w:val="24"/>
+          <w:szCs w:val="24"/>
+        </w:rPr>
+        <w:drawing>
+          <wp:anchor distT="152400" distB="152400" distL="152400" distR="152400" simplePos="0" relativeHeight="251666432" behindDoc="0" locked="0" layoutInCell="1" allowOverlap="1">
+            <wp:simplePos x="0" y="0"/>
+            <wp:positionH relativeFrom="margin">
+              <wp:posOffset>1518284</wp:posOffset>
+            </wp:positionH>
+            <wp:positionV relativeFrom="line">
+              <wp:posOffset>200236</wp:posOffset>
+            </wp:positionV>
+            <wp:extent cx="2562861" cy="2475738"/>
+            <wp:effectExtent l="0" t="0" r="0" b="0"/>
+            <wp:wrapThrough wrapText="bothSides" distL="152400" distR="152400">
+              <wp:wrapPolygon edited="1">
+                <wp:start x="0" y="0"/>
+                <wp:lineTo x="21600" y="0"/>
+                <wp:lineTo x="21600" y="21600"/>
+                <wp:lineTo x="0" y="21600"/>
+                <wp:lineTo x="0" y="0"/>
+              </wp:wrapPolygon>
+            </wp:wrapThrough>
+            <wp:docPr id="1073741882" name="officeArt object"/>
+            <wp:cNvGraphicFramePr/>
+            <a:graphic xmlns:a="http://schemas.openxmlformats.org/drawingml/2006/main">
+              <a:graphicData uri="http://schemas.openxmlformats.org/drawingml/2006/picture">
+                <pic:pic xmlns:pic="http://schemas.openxmlformats.org/drawingml/2006/picture">
+                  <pic:nvPicPr>
+                    <pic:cNvPr id="1073741882" name="Captura de pantalla 2017-11-24 a la(s) 3.11.04 p. m..png"/>
+                    <pic:cNvPicPr>
+                      <a:picLocks noChangeAspect="1"/>
+                    </pic:cNvPicPr>
+                  </pic:nvPicPr>
+                  <pic:blipFill>
+                    <a:blip r:embed="rId61">
+                      <a:extLst/>
+                    </a:blip>
+                    <a:stretch>
+                      <a:fillRect/>
+                    </a:stretch>
+                  </pic:blipFill>
+                  <pic:spPr>
+                    <a:xfrm>
+                      <a:off x="0" y="0"/>
+                      <a:ext cx="2562861" cy="2475738"/>
+                    </a:xfrm>
+                    <a:prstGeom prst="rect">
+                      <a:avLst/>
+                    </a:prstGeom>
+                    <a:ln w="12700" cap="flat">
+                      <a:noFill/>
+                      <a:miter lim="400000"/>
+                    </a:ln>
+                    <a:effectLst/>
+                  </pic:spPr>
+                </pic:pic>
+              </a:graphicData>
+            </a:graphic>
+          </wp:anchor>
+        </w:drawing>
+      </w:r>
+    </w:p>
+    <w:p>
+      <w:pPr>
+        <w:pStyle w:val="List Paragraph"/>
+        <w:bidi w:val="0"/>
+        <w:spacing w:after="0"/>
+        <w:ind w:left="0" w:right="0" w:firstLine="0"/>
+        <w:jc w:val="both"/>
+        <w:rPr>
+          <w:rStyle w:val="Ninguno"/>
+          <w:rFonts w:ascii="Helvetica" w:cs="Helvetica" w:hAnsi="Helvetica" w:eastAsia="Helvetica"/>
+          <w:sz w:val="24"/>
+          <w:szCs w:val="24"/>
+          <w:rtl w:val="0"/>
+        </w:rPr>
+      </w:pPr>
+    </w:p>
+    <w:p>
+      <w:pPr>
+        <w:pStyle w:val="List Paragraph"/>
+        <w:bidi w:val="0"/>
+        <w:spacing w:after="0"/>
+        <w:ind w:left="0" w:right="0" w:firstLine="0"/>
+        <w:jc w:val="both"/>
+        <w:rPr>
+          <w:rStyle w:val="Ninguno"/>
+          <w:rFonts w:ascii="Helvetica" w:cs="Helvetica" w:hAnsi="Helvetica" w:eastAsia="Helvetica"/>
+          <w:sz w:val="24"/>
+          <w:szCs w:val="24"/>
+          <w:rtl w:val="0"/>
+        </w:rPr>
+      </w:pPr>
+    </w:p>
+    <w:p>
+      <w:pPr>
+        <w:pStyle w:val="List Paragraph"/>
+        <w:bidi w:val="0"/>
+        <w:spacing w:after="0"/>
+        <w:ind w:left="0" w:right="0" w:firstLine="0"/>
+        <w:jc w:val="both"/>
+        <w:rPr>
+          <w:rStyle w:val="Ninguno"/>
+          <w:rFonts w:ascii="Helvetica" w:cs="Helvetica" w:hAnsi="Helvetica" w:eastAsia="Helvetica"/>
+          <w:sz w:val="24"/>
+          <w:szCs w:val="24"/>
+          <w:rtl w:val="0"/>
+        </w:rPr>
+      </w:pPr>
+    </w:p>
+    <w:p>
+      <w:pPr>
+        <w:pStyle w:val="List Paragraph"/>
+        <w:bidi w:val="0"/>
+        <w:spacing w:after="0"/>
+        <w:ind w:left="0" w:right="0" w:firstLine="0"/>
+        <w:jc w:val="both"/>
+        <w:rPr>
+          <w:rStyle w:val="Ninguno"/>
+          <w:rFonts w:ascii="Helvetica" w:cs="Helvetica" w:hAnsi="Helvetica" w:eastAsia="Helvetica"/>
+          <w:sz w:val="24"/>
+          <w:szCs w:val="24"/>
+          <w:rtl w:val="0"/>
+        </w:rPr>
+      </w:pPr>
+    </w:p>
+    <w:p>
+      <w:pPr>
+        <w:pStyle w:val="List Paragraph"/>
+        <w:bidi w:val="0"/>
+        <w:spacing w:after="0"/>
+        <w:ind w:left="0" w:right="0" w:firstLine="0"/>
+        <w:jc w:val="both"/>
+        <w:rPr>
+          <w:rStyle w:val="Ninguno"/>
+          <w:rFonts w:ascii="Helvetica" w:cs="Helvetica" w:hAnsi="Helvetica" w:eastAsia="Helvetica"/>
+          <w:sz w:val="24"/>
+          <w:szCs w:val="24"/>
+          <w:rtl w:val="0"/>
+        </w:rPr>
+      </w:pPr>
+    </w:p>
+    <w:p>
+      <w:pPr>
+        <w:pStyle w:val="List Paragraph"/>
+        <w:bidi w:val="0"/>
+        <w:spacing w:after="0"/>
+        <w:ind w:left="0" w:right="0" w:firstLine="0"/>
+        <w:jc w:val="both"/>
+        <w:rPr>
+          <w:rStyle w:val="Ninguno"/>
+          <w:rFonts w:ascii="Helvetica" w:cs="Helvetica" w:hAnsi="Helvetica" w:eastAsia="Helvetica"/>
+          <w:sz w:val="24"/>
+          <w:szCs w:val="24"/>
+          <w:rtl w:val="0"/>
+        </w:rPr>
+      </w:pPr>
+    </w:p>
+    <w:p>
+      <w:pPr>
+        <w:pStyle w:val="List Paragraph"/>
+        <w:bidi w:val="0"/>
+        <w:spacing w:after="0"/>
+        <w:ind w:left="0" w:right="0" w:firstLine="0"/>
+        <w:jc w:val="both"/>
+        <w:rPr>
+          <w:rStyle w:val="Ninguno"/>
+          <w:rFonts w:ascii="Helvetica" w:cs="Helvetica" w:hAnsi="Helvetica" w:eastAsia="Helvetica"/>
+          <w:sz w:val="24"/>
+          <w:szCs w:val="24"/>
+          <w:rtl w:val="0"/>
+        </w:rPr>
+      </w:pPr>
+    </w:p>
+    <w:p>
+      <w:pPr>
+        <w:pStyle w:val="List Paragraph"/>
+        <w:bidi w:val="0"/>
+        <w:spacing w:after="0"/>
+        <w:ind w:left="0" w:right="0" w:firstLine="0"/>
+        <w:jc w:val="both"/>
+        <w:rPr>
+          <w:rStyle w:val="Ninguno"/>
+          <w:rFonts w:ascii="Helvetica" w:cs="Helvetica" w:hAnsi="Helvetica" w:eastAsia="Helvetica"/>
+          <w:sz w:val="24"/>
+          <w:szCs w:val="24"/>
+          <w:rtl w:val="0"/>
+        </w:rPr>
+      </w:pPr>
+    </w:p>
+    <w:p>
+      <w:pPr>
+        <w:pStyle w:val="List Paragraph"/>
+        <w:bidi w:val="0"/>
+        <w:spacing w:after="0"/>
+        <w:ind w:left="0" w:right="0" w:firstLine="0"/>
+        <w:jc w:val="both"/>
+        <w:rPr>
+          <w:rStyle w:val="Ninguno"/>
+          <w:rFonts w:ascii="Helvetica" w:cs="Helvetica" w:hAnsi="Helvetica" w:eastAsia="Helvetica"/>
+          <w:sz w:val="24"/>
+          <w:szCs w:val="24"/>
+          <w:rtl w:val="0"/>
+        </w:rPr>
+      </w:pPr>
+    </w:p>
+    <w:p>
+      <w:pPr>
+        <w:pStyle w:val="List Paragraph"/>
+        <w:bidi w:val="0"/>
+        <w:spacing w:after="0"/>
+        <w:ind w:left="0" w:right="0" w:firstLine="0"/>
+        <w:jc w:val="both"/>
+        <w:rPr>
+          <w:rStyle w:val="Ninguno"/>
+          <w:rFonts w:ascii="Helvetica" w:cs="Helvetica" w:hAnsi="Helvetica" w:eastAsia="Helvetica"/>
+          <w:sz w:val="24"/>
+          <w:szCs w:val="24"/>
+          <w:rtl w:val="0"/>
+        </w:rPr>
+      </w:pPr>
+    </w:p>
+    <w:p>
+      <w:pPr>
+        <w:pStyle w:val="List Paragraph"/>
+        <w:bidi w:val="0"/>
+        <w:spacing w:after="0"/>
+        <w:ind w:left="0" w:right="0" w:firstLine="0"/>
+        <w:jc w:val="both"/>
+        <w:rPr>
+          <w:rStyle w:val="Ninguno"/>
+          <w:rFonts w:ascii="Helvetica" w:cs="Helvetica" w:hAnsi="Helvetica" w:eastAsia="Helvetica"/>
+          <w:sz w:val="24"/>
+          <w:szCs w:val="24"/>
+          <w:rtl w:val="0"/>
+        </w:rPr>
+      </w:pPr>
+    </w:p>
+    <w:p>
+      <w:pPr>
+        <w:pStyle w:val="List Paragraph"/>
+        <w:bidi w:val="0"/>
+        <w:spacing w:after="0"/>
+        <w:ind w:left="0" w:right="0" w:firstLine="0"/>
+        <w:jc w:val="both"/>
+        <w:rPr>
+          <w:rStyle w:val="Ninguno"/>
+          <w:rFonts w:ascii="Helvetica" w:cs="Helvetica" w:hAnsi="Helvetica" w:eastAsia="Helvetica"/>
+          <w:sz w:val="24"/>
+          <w:szCs w:val="24"/>
+          <w:rtl w:val="0"/>
+        </w:rPr>
+      </w:pPr>
+    </w:p>
+    <w:p>
+      <w:pPr>
+        <w:pStyle w:val="List Paragraph"/>
+        <w:bidi w:val="0"/>
+        <w:spacing w:after="0"/>
+        <w:ind w:left="0" w:right="0" w:firstLine="0"/>
+        <w:jc w:val="both"/>
+        <w:rPr>
+          <w:rStyle w:val="Ninguno"/>
+          <w:rFonts w:ascii="Helvetica" w:cs="Helvetica" w:hAnsi="Helvetica" w:eastAsia="Helvetica"/>
+          <w:sz w:val="24"/>
+          <w:szCs w:val="24"/>
+          <w:rtl w:val="0"/>
+        </w:rPr>
+      </w:pPr>
+    </w:p>
+    <w:p>
+      <w:pPr>
+        <w:pStyle w:val="List Paragraph"/>
+        <w:bidi w:val="0"/>
+        <w:spacing w:after="0"/>
+        <w:ind w:left="0" w:right="0" w:firstLine="0"/>
+        <w:jc w:val="both"/>
+        <w:rPr>
+          <w:rStyle w:val="Ninguno"/>
+          <w:rFonts w:ascii="Helvetica" w:cs="Helvetica" w:hAnsi="Helvetica" w:eastAsia="Helvetica"/>
+          <w:sz w:val="24"/>
+          <w:szCs w:val="24"/>
+          <w:rtl w:val="0"/>
+        </w:rPr>
+      </w:pPr>
+    </w:p>
+    <w:p>
+      <w:pPr>
+        <w:pStyle w:val="List Paragraph"/>
+        <w:bidi w:val="0"/>
+        <w:spacing w:after="0"/>
+        <w:ind w:left="0" w:right="0" w:firstLine="0"/>
+        <w:jc w:val="both"/>
+        <w:rPr>
+          <w:rStyle w:val="Ninguno"/>
+          <w:rFonts w:ascii="Helvetica" w:cs="Helvetica" w:hAnsi="Helvetica" w:eastAsia="Helvetica"/>
+          <w:sz w:val="24"/>
+          <w:szCs w:val="24"/>
+          <w:rtl w:val="0"/>
+        </w:rPr>
+      </w:pPr>
+    </w:p>
+    <w:p>
+      <w:pPr>
+        <w:pStyle w:val="List Paragraph"/>
+        <w:bidi w:val="0"/>
+        <w:spacing w:after="0"/>
+        <w:ind w:left="0" w:right="0" w:firstLine="0"/>
+        <w:jc w:val="both"/>
+        <w:rPr>
+          <w:rStyle w:val="Ninguno"/>
+          <w:rFonts w:ascii="Helvetica" w:cs="Helvetica" w:hAnsi="Helvetica" w:eastAsia="Helvetica"/>
+          <w:sz w:val="24"/>
+          <w:szCs w:val="24"/>
+          <w:rtl w:val="0"/>
+        </w:rPr>
+      </w:pPr>
+      <w:r>
+        <w:rPr>
+          <w:rStyle w:val="Ninguno"/>
+          <w:rFonts w:ascii="Helvetica" w:hAnsi="Helvetica"/>
+          <w:sz w:val="24"/>
+          <w:szCs w:val="24"/>
+          <w:rtl w:val="0"/>
+          <w:lang w:val="es-ES_tradnl"/>
+        </w:rPr>
+        <w:t>En la imagen anterior se puede ver como el c</w:t>
+      </w:r>
+      <w:r>
+        <w:rPr>
+          <w:rStyle w:val="Ninguno"/>
+          <w:rFonts w:ascii="Helvetica" w:hAnsi="Helvetica" w:hint="default"/>
+          <w:sz w:val="24"/>
+          <w:szCs w:val="24"/>
+          <w:rtl w:val="0"/>
+          <w:lang w:val="es-ES_tradnl"/>
+        </w:rPr>
+        <w:t>ó</w:t>
+      </w:r>
+      <w:r>
+        <w:rPr>
+          <w:rStyle w:val="Ninguno"/>
+          <w:rFonts w:ascii="Helvetica" w:hAnsi="Helvetica"/>
+          <w:sz w:val="24"/>
+          <w:szCs w:val="24"/>
+          <w:rtl w:val="0"/>
+          <w:lang w:val="es-ES_tradnl"/>
+        </w:rPr>
+        <w:t>digo utilizado arroja como resultado la b</w:t>
+      </w:r>
+      <w:r>
+        <w:rPr>
+          <w:rStyle w:val="Ninguno"/>
+          <w:rFonts w:ascii="Helvetica" w:hAnsi="Helvetica" w:hint="default"/>
+          <w:sz w:val="24"/>
+          <w:szCs w:val="24"/>
+          <w:rtl w:val="0"/>
+          <w:lang w:val="es-ES_tradnl"/>
+        </w:rPr>
+        <w:t>ú</w:t>
+      </w:r>
+      <w:r>
+        <w:rPr>
+          <w:rStyle w:val="Ninguno"/>
+          <w:rFonts w:ascii="Helvetica" w:hAnsi="Helvetica"/>
+          <w:sz w:val="24"/>
+          <w:szCs w:val="24"/>
+          <w:rtl w:val="0"/>
+          <w:lang w:val="es-ES_tradnl"/>
+        </w:rPr>
+        <w:t>squeda requerida.</w:t>
+      </w:r>
+    </w:p>
+    <w:p>
+      <w:pPr>
+        <w:pStyle w:val="List Paragraph"/>
+        <w:bidi w:val="0"/>
+        <w:spacing w:after="0"/>
+        <w:ind w:left="0" w:right="0" w:firstLine="0"/>
+        <w:jc w:val="both"/>
+        <w:rPr>
+          <w:rStyle w:val="Ninguno"/>
+          <w:rFonts w:ascii="Helvetica" w:cs="Helvetica" w:hAnsi="Helvetica" w:eastAsia="Helvetica"/>
+          <w:b w:val="1"/>
+          <w:bCs w:val="1"/>
+          <w:sz w:val="24"/>
+          <w:szCs w:val="24"/>
+          <w:rtl w:val="0"/>
+        </w:rPr>
+      </w:pPr>
+    </w:p>
+    <w:p>
+      <w:pPr>
+        <w:pStyle w:val="List Paragraph"/>
+        <w:bidi w:val="0"/>
+        <w:spacing w:after="0"/>
+        <w:ind w:left="0" w:right="0" w:firstLine="0"/>
+        <w:jc w:val="both"/>
+        <w:rPr>
+          <w:rStyle w:val="Ninguno"/>
+          <w:rFonts w:ascii="Helvetica" w:cs="Helvetica" w:hAnsi="Helvetica" w:eastAsia="Helvetica"/>
+          <w:b w:val="1"/>
+          <w:bCs w:val="1"/>
+          <w:sz w:val="24"/>
+          <w:szCs w:val="24"/>
+          <w:rtl w:val="0"/>
+        </w:rPr>
+      </w:pPr>
+    </w:p>
+    <w:p>
+      <w:pPr>
+        <w:pStyle w:val="List Paragraph"/>
+        <w:bidi w:val="0"/>
+        <w:spacing w:after="0"/>
+        <w:ind w:left="0" w:right="0" w:firstLine="0"/>
+        <w:jc w:val="both"/>
+        <w:rPr>
+          <w:rStyle w:val="Ninguno"/>
+          <w:rFonts w:ascii="Helvetica" w:cs="Helvetica" w:hAnsi="Helvetica" w:eastAsia="Helvetica"/>
+          <w:b w:val="1"/>
+          <w:bCs w:val="1"/>
+          <w:sz w:val="24"/>
+          <w:szCs w:val="24"/>
+          <w:rtl w:val="0"/>
+        </w:rPr>
+      </w:pPr>
+    </w:p>
+    <w:p>
+      <w:pPr>
+        <w:pStyle w:val="List Paragraph"/>
+        <w:bidi w:val="0"/>
+        <w:spacing w:after="0"/>
+        <w:ind w:left="0" w:right="0" w:firstLine="0"/>
+        <w:jc w:val="both"/>
+        <w:rPr>
+          <w:rStyle w:val="Ninguno"/>
+          <w:rFonts w:ascii="Helvetica" w:cs="Helvetica" w:hAnsi="Helvetica" w:eastAsia="Helvetica"/>
+          <w:b w:val="1"/>
+          <w:bCs w:val="1"/>
+          <w:sz w:val="24"/>
+          <w:szCs w:val="24"/>
+          <w:rtl w:val="0"/>
+        </w:rPr>
+      </w:pPr>
+    </w:p>
+    <w:p>
+      <w:pPr>
+        <w:pStyle w:val="List Paragraph"/>
+        <w:bidi w:val="0"/>
+        <w:spacing w:after="0"/>
+        <w:ind w:left="0" w:right="0" w:firstLine="0"/>
+        <w:jc w:val="both"/>
+        <w:rPr>
+          <w:rStyle w:val="Ninguno"/>
+          <w:rFonts w:ascii="Helvetica" w:cs="Helvetica" w:hAnsi="Helvetica" w:eastAsia="Helvetica"/>
+          <w:b w:val="1"/>
+          <w:bCs w:val="1"/>
+          <w:sz w:val="24"/>
+          <w:szCs w:val="24"/>
+          <w:rtl w:val="0"/>
+        </w:rPr>
+      </w:pPr>
+    </w:p>
+    <w:p>
+      <w:pPr>
+        <w:pStyle w:val="List Paragraph"/>
+        <w:bidi w:val="0"/>
+        <w:spacing w:after="0"/>
+        <w:ind w:left="0" w:right="0" w:firstLine="0"/>
+        <w:jc w:val="both"/>
+        <w:rPr>
+          <w:rStyle w:val="Ninguno"/>
+          <w:rFonts w:ascii="Helvetica" w:cs="Helvetica" w:hAnsi="Helvetica" w:eastAsia="Helvetica"/>
+          <w:b w:val="1"/>
+          <w:bCs w:val="1"/>
+          <w:sz w:val="24"/>
+          <w:szCs w:val="24"/>
+          <w:rtl w:val="0"/>
+        </w:rPr>
+      </w:pPr>
+    </w:p>
+    <w:p>
+      <w:pPr>
+        <w:pStyle w:val="List Paragraph"/>
+        <w:bidi w:val="0"/>
+        <w:spacing w:after="0"/>
+        <w:ind w:left="0" w:right="0" w:firstLine="0"/>
+        <w:jc w:val="both"/>
+        <w:rPr>
+          <w:rStyle w:val="Ninguno"/>
+          <w:rFonts w:ascii="Helvetica" w:cs="Helvetica" w:hAnsi="Helvetica" w:eastAsia="Helvetica"/>
+          <w:b w:val="1"/>
+          <w:bCs w:val="1"/>
+          <w:sz w:val="24"/>
+          <w:szCs w:val="24"/>
+          <w:rtl w:val="0"/>
+        </w:rPr>
+      </w:pPr>
+    </w:p>
+    <w:p>
+      <w:pPr>
+        <w:pStyle w:val="List Paragraph"/>
+        <w:bidi w:val="0"/>
+        <w:spacing w:after="0"/>
+        <w:ind w:left="0" w:right="0" w:firstLine="0"/>
+        <w:jc w:val="both"/>
+        <w:rPr>
+          <w:rStyle w:val="Ninguno"/>
+          <w:rFonts w:ascii="Helvetica" w:cs="Helvetica" w:hAnsi="Helvetica" w:eastAsia="Helvetica"/>
+          <w:b w:val="1"/>
+          <w:bCs w:val="1"/>
+          <w:sz w:val="24"/>
+          <w:szCs w:val="24"/>
+          <w:rtl w:val="0"/>
+        </w:rPr>
+      </w:pPr>
+    </w:p>
+    <w:p>
+      <w:pPr>
+        <w:pStyle w:val="List Paragraph"/>
+        <w:bidi w:val="0"/>
+        <w:spacing w:after="0"/>
+        <w:ind w:left="0" w:right="0" w:firstLine="0"/>
+        <w:jc w:val="both"/>
+        <w:rPr>
+          <w:rStyle w:val="Ninguno"/>
+          <w:rFonts w:ascii="Helvetica" w:cs="Helvetica" w:hAnsi="Helvetica" w:eastAsia="Helvetica"/>
+          <w:b w:val="1"/>
+          <w:bCs w:val="1"/>
+          <w:sz w:val="24"/>
+          <w:szCs w:val="24"/>
+          <w:rtl w:val="0"/>
+        </w:rPr>
+      </w:pPr>
+    </w:p>
+    <w:p>
+      <w:pPr>
+        <w:pStyle w:val="List Paragraph"/>
+        <w:bidi w:val="0"/>
+        <w:spacing w:after="0"/>
+        <w:ind w:left="0" w:right="0" w:firstLine="0"/>
+        <w:jc w:val="both"/>
+        <w:rPr>
+          <w:rStyle w:val="Ninguno"/>
+          <w:rFonts w:ascii="Helvetica" w:cs="Helvetica" w:hAnsi="Helvetica" w:eastAsia="Helvetica"/>
+          <w:b w:val="1"/>
+          <w:bCs w:val="1"/>
+          <w:sz w:val="24"/>
+          <w:szCs w:val="24"/>
+          <w:rtl w:val="0"/>
+        </w:rPr>
+      </w:pPr>
+    </w:p>
+    <w:p>
+      <w:pPr>
+        <w:pStyle w:val="List Paragraph"/>
+        <w:bidi w:val="0"/>
+        <w:spacing w:after="0"/>
+        <w:ind w:left="0" w:right="0" w:firstLine="0"/>
+        <w:jc w:val="both"/>
+        <w:rPr>
+          <w:rStyle w:val="Ninguno"/>
+          <w:rFonts w:ascii="Helvetica" w:cs="Helvetica" w:hAnsi="Helvetica" w:eastAsia="Helvetica"/>
+          <w:b w:val="1"/>
+          <w:bCs w:val="1"/>
+          <w:sz w:val="24"/>
+          <w:szCs w:val="24"/>
+          <w:rtl w:val="0"/>
+        </w:rPr>
+      </w:pPr>
+    </w:p>
+    <w:p>
+      <w:pPr>
+        <w:pStyle w:val="List Paragraph"/>
+        <w:bidi w:val="0"/>
+        <w:spacing w:after="0"/>
+        <w:ind w:left="0" w:right="0" w:firstLine="0"/>
+        <w:jc w:val="both"/>
+        <w:rPr>
+          <w:rStyle w:val="Ninguno"/>
+          <w:rFonts w:ascii="Helvetica" w:cs="Helvetica" w:hAnsi="Helvetica" w:eastAsia="Helvetica"/>
+          <w:b w:val="1"/>
+          <w:bCs w:val="1"/>
+          <w:sz w:val="24"/>
+          <w:szCs w:val="24"/>
+          <w:rtl w:val="0"/>
+        </w:rPr>
+      </w:pPr>
+    </w:p>
+    <w:p>
+      <w:pPr>
+        <w:pStyle w:val="List Paragraph"/>
+        <w:numPr>
+          <w:ilvl w:val="0"/>
+          <w:numId w:val="5"/>
+        </w:numPr>
+        <w:bidi w:val="0"/>
+        <w:spacing w:after="0"/>
+        <w:ind w:right="0"/>
+        <w:jc w:val="both"/>
+        <w:rPr>
+          <w:b w:val="1"/>
+          <w:bCs w:val="1"/>
+          <w:sz w:val="24"/>
+          <w:szCs w:val="24"/>
+          <w:rtl w:val="0"/>
+          <w:lang w:val="es-ES_tradnl"/>
+        </w:rPr>
+      </w:pPr>
+      <w:r>
+        <w:rPr>
+          <w:rStyle w:val="Ninguno"/>
+          <w:rFonts w:ascii="Helvetica" w:hAnsi="Helvetica"/>
+          <w:b w:val="1"/>
+          <w:bCs w:val="1"/>
+          <w:sz w:val="24"/>
+          <w:szCs w:val="24"/>
+          <w:rtl w:val="0"/>
+          <w:lang w:val="es-ES_tradnl"/>
+        </w:rPr>
         <w:t xml:space="preserve">Punto 35: Clientes (nit, nombre) que han hecho reservas de todas las agencias. </w:t>
       </w:r>
     </w:p>
@@ -15993,11 +19260,46 @@
         <w:ind w:left="0" w:right="0" w:firstLine="0"/>
         <w:jc w:val="both"/>
         <w:rPr>
-          <w:b w:val="1"/>
-          <w:bCs w:val="1"/>
-          <w:rtl w:val="0"/>
-        </w:rPr>
-      </w:pPr>
+          <w:rStyle w:val="Ninguno"/>
+          <w:rFonts w:ascii="Helvetica" w:cs="Helvetica" w:hAnsi="Helvetica" w:eastAsia="Helvetica"/>
+          <w:sz w:val="24"/>
+          <w:szCs w:val="24"/>
+          <w:rtl w:val="0"/>
+        </w:rPr>
+      </w:pPr>
+      <w:r>
+        <w:rPr>
+          <w:rStyle w:val="Ninguno"/>
+          <w:rFonts w:ascii="Helvetica" w:hAnsi="Helvetica"/>
+          <w:sz w:val="24"/>
+          <w:szCs w:val="24"/>
+          <w:rtl w:val="0"/>
+          <w:lang w:val="es-ES_tradnl"/>
+        </w:rPr>
+        <w:t>Para realizar la consulta se utilizo el siguiente c</w:t>
+      </w:r>
+      <w:r>
+        <w:rPr>
+          <w:rStyle w:val="Ninguno"/>
+          <w:rFonts w:ascii="Helvetica" w:hAnsi="Helvetica" w:hint="default"/>
+          <w:sz w:val="24"/>
+          <w:szCs w:val="24"/>
+          <w:rtl w:val="0"/>
+          <w:lang w:val="es-ES_tradnl"/>
+        </w:rPr>
+        <w:t>ó</w:t>
+      </w:r>
+      <w:r>
+        <w:rPr>
+          <w:rStyle w:val="Ninguno"/>
+          <w:rFonts w:ascii="Helvetica" w:hAnsi="Helvetica"/>
+          <w:sz w:val="24"/>
+          <w:szCs w:val="24"/>
+          <w:rtl w:val="0"/>
+          <w:lang w:val="es-ES_tradnl"/>
+        </w:rPr>
+        <w:t>digo:</w:t>
+      </w:r>
     </w:p>
     <w:p>
       <w:pPr>
@@ -16007,11 +19309,24 @@
         <w:ind w:left="0" w:right="0" w:firstLine="0"/>
         <w:jc w:val="both"/>
         <w:rPr>
-          <w:b w:val="1"/>
-          <w:bCs w:val="1"/>
-          <w:rtl w:val="0"/>
-        </w:rPr>
-      </w:pPr>
+          <w:rStyle w:val="Ninguno"/>
+          <w:rFonts w:ascii="Helvetica" w:cs="Helvetica" w:hAnsi="Helvetica" w:eastAsia="Helvetica"/>
+          <w:sz w:val="24"/>
+          <w:szCs w:val="24"/>
+          <w:rtl w:val="0"/>
+        </w:rPr>
+      </w:pPr>
+      <w:r>
+        <w:rPr>
+          <w:rStyle w:val="Ninguno"/>
+          <w:rFonts w:ascii="Helvetica" w:hAnsi="Helvetica"/>
+          <w:sz w:val="24"/>
+          <w:szCs w:val="24"/>
+          <w:rtl w:val="0"/>
+          <w:lang w:val="es-ES_tradnl"/>
+        </w:rPr>
+        <w:t xml:space="preserve">select nombre, nitcli from cliente where exists </w:t>
+      </w:r>
     </w:p>
     <w:p>
       <w:pPr>
@@ -16021,11 +19336,90 @@
         <w:ind w:left="0" w:right="0" w:firstLine="0"/>
         <w:jc w:val="both"/>
         <w:rPr>
-          <w:b w:val="1"/>
-          <w:bCs w:val="1"/>
-          <w:rtl w:val="0"/>
-        </w:rPr>
-      </w:pPr>
+          <w:rStyle w:val="Ninguno"/>
+          <w:rFonts w:ascii="Helvetica" w:cs="Helvetica" w:hAnsi="Helvetica" w:eastAsia="Helvetica"/>
+          <w:sz w:val="24"/>
+          <w:szCs w:val="24"/>
+          <w:rtl w:val="0"/>
+        </w:rPr>
+      </w:pPr>
+      <w:r>
+        <w:rPr>
+          <w:rStyle w:val="Ninguno"/>
+          <w:rFonts w:ascii="Helvetica" w:cs="Helvetica" w:hAnsi="Helvetica" w:eastAsia="Helvetica"/>
+          <w:sz w:val="24"/>
+          <w:szCs w:val="24"/>
+          <w:rtl w:val="0"/>
+        </w:rPr>
+        <w:tab/>
+        <w:t>(select cliente from reserva where cliente.nitcli=reserva.cliente)</w:t>
+      </w:r>
+      <w:r>
+        <w:rPr>
+          <w:rStyle w:val="Ninguno"/>
+          <w:rFonts w:ascii="Helvetica" w:cs="Helvetica" w:hAnsi="Helvetica" w:eastAsia="Helvetica"/>
+          <w:sz w:val="24"/>
+          <w:szCs w:val="24"/>
+        </w:rPr>
+        <w:drawing>
+          <wp:anchor distT="152400" distB="152400" distL="152400" distR="152400" simplePos="0" relativeHeight="251670528" behindDoc="0" locked="0" layoutInCell="1" allowOverlap="1">
+            <wp:simplePos x="0" y="0"/>
+            <wp:positionH relativeFrom="margin">
+              <wp:posOffset>-6350</wp:posOffset>
+            </wp:positionH>
+            <wp:positionV relativeFrom="line">
+              <wp:posOffset>286336</wp:posOffset>
+            </wp:positionV>
+            <wp:extent cx="5612130" cy="2923166"/>
+            <wp:effectExtent l="0" t="0" r="0" b="0"/>
+            <wp:wrapThrough wrapText="bothSides" distL="152400" distR="152400">
+              <wp:wrapPolygon edited="1">
+                <wp:start x="0" y="0"/>
+                <wp:lineTo x="21600" y="0"/>
+                <wp:lineTo x="21600" y="21600"/>
+                <wp:lineTo x="0" y="21600"/>
+                <wp:lineTo x="0" y="0"/>
+              </wp:wrapPolygon>
+            </wp:wrapThrough>
+            <wp:docPr id="1073741883" name="officeArt object"/>
+            <wp:cNvGraphicFramePr/>
+            <a:graphic xmlns:a="http://schemas.openxmlformats.org/drawingml/2006/main">
+              <a:graphicData uri="http://schemas.openxmlformats.org/drawingml/2006/picture">
+                <pic:pic xmlns:pic="http://schemas.openxmlformats.org/drawingml/2006/picture">
+                  <pic:nvPicPr>
+                    <pic:cNvPr id="1073741883" name="Captura de pantalla 2017-11-24 a la(s) 4.10.56 p. m..png"/>
+                    <pic:cNvPicPr>
+                      <a:picLocks noChangeAspect="1"/>
+                    </pic:cNvPicPr>
+                  </pic:nvPicPr>
+                  <pic:blipFill>
+                    <a:blip r:embed="rId62">
+                      <a:extLst/>
+                    </a:blip>
+                    <a:stretch>
+                      <a:fillRect/>
+                    </a:stretch>
+                  </pic:blipFill>
+                  <pic:spPr>
+                    <a:xfrm>
+                      <a:off x="0" y="0"/>
+                      <a:ext cx="5612130" cy="2923166"/>
+                    </a:xfrm>
+                    <a:prstGeom prst="rect">
+                      <a:avLst/>
+                    </a:prstGeom>
+                    <a:ln w="12700" cap="flat">
+                      <a:noFill/>
+                      <a:miter lim="400000"/>
+                    </a:ln>
+                    <a:effectLst/>
+                  </pic:spPr>
+                </pic:pic>
+              </a:graphicData>
+            </a:graphic>
+          </wp:anchor>
+        </w:drawing>
+      </w:r>
     </w:p>
     <w:p>
       <w:pPr>
@@ -16035,11 +19429,68 @@
         <w:ind w:left="0" w:right="0" w:firstLine="0"/>
         <w:jc w:val="both"/>
         <w:rPr>
-          <w:b w:val="1"/>
-          <w:bCs w:val="1"/>
-          <w:rtl w:val="0"/>
-        </w:rPr>
-      </w:pPr>
+          <w:rStyle w:val="Ninguno"/>
+          <w:rFonts w:ascii="Helvetica" w:cs="Helvetica" w:hAnsi="Helvetica" w:eastAsia="Helvetica"/>
+          <w:sz w:val="24"/>
+          <w:szCs w:val="24"/>
+          <w:rtl w:val="0"/>
+        </w:rPr>
+      </w:pPr>
+      <w:r>
+        <w:rPr>
+          <w:rStyle w:val="Ninguno"/>
+          <w:rFonts w:ascii="Helvetica" w:hAnsi="Helvetica"/>
+          <w:sz w:val="24"/>
+          <w:szCs w:val="24"/>
+          <w:rtl w:val="0"/>
+          <w:lang w:val="es-ES_tradnl"/>
+        </w:rPr>
+        <w:t>En la imagen anterior se puede ver como el c</w:t>
+      </w:r>
+      <w:r>
+        <w:rPr>
+          <w:rStyle w:val="Ninguno"/>
+          <w:rFonts w:ascii="Helvetica" w:hAnsi="Helvetica" w:hint="default"/>
+          <w:sz w:val="24"/>
+          <w:szCs w:val="24"/>
+          <w:rtl w:val="0"/>
+          <w:lang w:val="es-ES_tradnl"/>
+        </w:rPr>
+        <w:t>ó</w:t>
+      </w:r>
+      <w:r>
+        <w:rPr>
+          <w:rStyle w:val="Ninguno"/>
+          <w:rFonts w:ascii="Helvetica" w:hAnsi="Helvetica"/>
+          <w:sz w:val="24"/>
+          <w:szCs w:val="24"/>
+          <w:rtl w:val="0"/>
+          <w:lang w:val="es-ES_tradnl"/>
+        </w:rPr>
+        <w:t>digo utilizado arroja como resultado la b</w:t>
+      </w:r>
+      <w:r>
+        <w:rPr>
+          <w:rStyle w:val="Ninguno"/>
+          <w:rFonts w:ascii="Helvetica" w:hAnsi="Helvetica" w:hint="default"/>
+          <w:sz w:val="24"/>
+          <w:szCs w:val="24"/>
+          <w:rtl w:val="0"/>
+          <w:lang w:val="es-ES_tradnl"/>
+        </w:rPr>
+        <w:t>ú</w:t>
+      </w:r>
+      <w:r>
+        <w:rPr>
+          <w:rStyle w:val="Ninguno"/>
+          <w:rFonts w:ascii="Helvetica" w:hAnsi="Helvetica"/>
+          <w:sz w:val="24"/>
+          <w:szCs w:val="24"/>
+          <w:rtl w:val="0"/>
+          <w:lang w:val="es-ES_tradnl"/>
+        </w:rPr>
+        <w:t>squeda requerida.</w:t>
+      </w:r>
     </w:p>
     <w:p>
       <w:pPr>
@@ -16049,8 +19500,6 @@
         <w:ind w:left="0" w:right="0" w:firstLine="0"/>
         <w:jc w:val="both"/>
         <w:rPr>
-          <w:b w:val="1"/>
-          <w:bCs w:val="1"/>
           <w:rtl w:val="0"/>
         </w:rPr>
       </w:pPr>
@@ -16119,6 +19568,62 @@
         <w:ind w:left="0" w:right="0" w:firstLine="0"/>
         <w:jc w:val="both"/>
         <w:rPr>
+          <w:b w:val="1"/>
+          <w:bCs w:val="1"/>
+          <w:rtl w:val="0"/>
+        </w:rPr>
+      </w:pPr>
+    </w:p>
+    <w:p>
+      <w:pPr>
+        <w:pStyle w:val="List Paragraph"/>
+        <w:bidi w:val="0"/>
+        <w:spacing w:after="0"/>
+        <w:ind w:left="0" w:right="0" w:firstLine="0"/>
+        <w:jc w:val="both"/>
+        <w:rPr>
+          <w:b w:val="1"/>
+          <w:bCs w:val="1"/>
+          <w:rtl w:val="0"/>
+        </w:rPr>
+      </w:pPr>
+    </w:p>
+    <w:p>
+      <w:pPr>
+        <w:pStyle w:val="List Paragraph"/>
+        <w:bidi w:val="0"/>
+        <w:spacing w:after="0"/>
+        <w:ind w:left="0" w:right="0" w:firstLine="0"/>
+        <w:jc w:val="both"/>
+        <w:rPr>
+          <w:b w:val="1"/>
+          <w:bCs w:val="1"/>
+          <w:rtl w:val="0"/>
+        </w:rPr>
+      </w:pPr>
+    </w:p>
+    <w:p>
+      <w:pPr>
+        <w:pStyle w:val="List Paragraph"/>
+        <w:bidi w:val="0"/>
+        <w:spacing w:after="0"/>
+        <w:ind w:left="0" w:right="0" w:firstLine="0"/>
+        <w:jc w:val="both"/>
+        <w:rPr>
+          <w:b w:val="1"/>
+          <w:bCs w:val="1"/>
+          <w:rtl w:val="0"/>
+        </w:rPr>
+      </w:pPr>
+    </w:p>
+    <w:p>
+      <w:pPr>
+        <w:pStyle w:val="List Paragraph"/>
+        <w:bidi w:val="0"/>
+        <w:spacing w:after="0"/>
+        <w:ind w:left="0" w:right="0" w:firstLine="0"/>
+        <w:jc w:val="both"/>
+        <w:rPr>
           <w:rtl w:val="0"/>
         </w:rPr>
       </w:pPr>
@@ -16130,8 +19635,8 @@
       </w:r>
     </w:p>
     <w:sectPr>
-      <w:headerReference w:type="default" r:id="rId56"/>
-      <w:footerReference w:type="default" r:id="rId57"/>
+      <w:headerReference w:type="default" r:id="rId63"/>
+      <w:footerReference w:type="default" r:id="rId64"/>
       <w:pgSz w:w="12240" w:h="15840" w:orient="portrait"/>
       <w:pgMar w:top="1417" w:right="1701" w:bottom="1417" w:left="1701" w:header="708" w:footer="708"/>
       <w:bidi w:val="0"/>

</xml_diff>